<commit_message>
edditing my word document
</commit_message>
<xml_diff>
--- a/Hypertension/Hypertension.docx
+++ b/Hypertension/Hypertension.docx
@@ -32,106 +32,111 @@
           <w:rFonts w:ascii="Times New Roman" w:eastAsia="Times New Roman" w:hAnsi="Times New Roman" w:cs="Times New Roman"/>
           <w:b/>
           <w:bCs/>
-          <w:sz w:val="24"/>
-          <w:szCs w:val="24"/>
-        </w:rPr>
-      </w:pPr>
-    </w:p>
-    <w:p>
-      <w:pPr>
-        <w:spacing w:line="360" w:lineRule="auto"/>
+          <w:sz w:val="28"/>
+          <w:szCs w:val="28"/>
+        </w:rPr>
+      </w:pPr>
+    </w:p>
+    <w:p>
+      <w:pPr>
+        <w:spacing w:line="360" w:lineRule="auto"/>
+        <w:jc w:val="center"/>
         <w:rPr>
           <w:rFonts w:ascii="Times New Roman" w:eastAsia="Times New Roman" w:hAnsi="Times New Roman" w:cs="Times New Roman"/>
           <w:b/>
           <w:bCs/>
-          <w:sz w:val="24"/>
-          <w:szCs w:val="24"/>
-        </w:rPr>
-      </w:pPr>
-    </w:p>
-    <w:p>
-      <w:pPr>
-        <w:spacing w:line="360" w:lineRule="auto"/>
+          <w:sz w:val="28"/>
+          <w:szCs w:val="28"/>
+        </w:rPr>
+      </w:pPr>
+    </w:p>
+    <w:p>
+      <w:pPr>
+        <w:spacing w:line="360" w:lineRule="auto"/>
+        <w:jc w:val="center"/>
         <w:rPr>
           <w:rFonts w:ascii="Times New Roman" w:eastAsia="Times New Roman" w:hAnsi="Times New Roman" w:cs="Times New Roman"/>
           <w:b/>
           <w:bCs/>
-          <w:sz w:val="24"/>
-          <w:szCs w:val="24"/>
-        </w:rPr>
-      </w:pPr>
-    </w:p>
-    <w:p>
-      <w:pPr>
-        <w:spacing w:line="360" w:lineRule="auto"/>
+          <w:sz w:val="28"/>
+          <w:szCs w:val="28"/>
+        </w:rPr>
+      </w:pPr>
+    </w:p>
+    <w:p>
+      <w:pPr>
+        <w:spacing w:line="360" w:lineRule="auto"/>
+        <w:jc w:val="center"/>
         <w:rPr>
           <w:rFonts w:ascii="Times New Roman" w:eastAsia="Times New Roman" w:hAnsi="Times New Roman" w:cs="Times New Roman"/>
           <w:b/>
           <w:bCs/>
-          <w:sz w:val="24"/>
-          <w:szCs w:val="24"/>
-        </w:rPr>
-      </w:pPr>
-    </w:p>
-    <w:p>
-      <w:pPr>
-        <w:spacing w:line="360" w:lineRule="auto"/>
+          <w:sz w:val="28"/>
+          <w:szCs w:val="28"/>
+        </w:rPr>
+      </w:pPr>
+    </w:p>
+    <w:p>
+      <w:pPr>
+        <w:spacing w:line="360" w:lineRule="auto"/>
+        <w:jc w:val="center"/>
         <w:rPr>
           <w:rFonts w:ascii="Times New Roman" w:eastAsia="Times New Roman" w:hAnsi="Times New Roman" w:cs="Times New Roman"/>
           <w:b/>
           <w:bCs/>
-          <w:sz w:val="24"/>
-          <w:szCs w:val="24"/>
-        </w:rPr>
-      </w:pPr>
-    </w:p>
-    <w:p>
-      <w:pPr>
-        <w:spacing w:line="360" w:lineRule="auto"/>
+          <w:sz w:val="28"/>
+          <w:szCs w:val="28"/>
+        </w:rPr>
+      </w:pPr>
+    </w:p>
+    <w:p>
+      <w:pPr>
+        <w:spacing w:line="360" w:lineRule="auto"/>
+        <w:jc w:val="center"/>
         <w:rPr>
           <w:rFonts w:ascii="Times New Roman" w:eastAsia="Times New Roman" w:hAnsi="Times New Roman" w:cs="Times New Roman"/>
           <w:b/>
           <w:bCs/>
-          <w:sz w:val="24"/>
-          <w:szCs w:val="24"/>
-        </w:rPr>
-      </w:pPr>
-    </w:p>
-    <w:p>
-      <w:pPr>
-        <w:spacing w:line="360" w:lineRule="auto"/>
+          <w:sz w:val="28"/>
+          <w:szCs w:val="28"/>
+        </w:rPr>
+      </w:pPr>
+    </w:p>
+    <w:p>
+      <w:pPr>
+        <w:spacing w:line="360" w:lineRule="auto"/>
+        <w:jc w:val="center"/>
         <w:rPr>
           <w:rFonts w:ascii="Times New Roman" w:eastAsia="Times New Roman" w:hAnsi="Times New Roman" w:cs="Times New Roman"/>
           <w:b/>
           <w:bCs/>
-          <w:sz w:val="24"/>
-          <w:szCs w:val="24"/>
-        </w:rPr>
-      </w:pPr>
-    </w:p>
-    <w:p>
-      <w:pPr>
-        <w:spacing w:line="360" w:lineRule="auto"/>
+          <w:sz w:val="28"/>
+          <w:szCs w:val="28"/>
+        </w:rPr>
+      </w:pPr>
+    </w:p>
+    <w:p>
+      <w:pPr>
+        <w:spacing w:line="360" w:lineRule="auto"/>
+        <w:jc w:val="center"/>
         <w:rPr>
           <w:rFonts w:ascii="Times New Roman" w:eastAsia="Times New Roman" w:hAnsi="Times New Roman" w:cs="Times New Roman"/>
           <w:b/>
           <w:bCs/>
-          <w:sz w:val="24"/>
-          <w:szCs w:val="24"/>
-        </w:rPr>
-      </w:pPr>
-    </w:p>
-    <w:p>
-      <w:pPr>
-        <w:spacing w:line="360" w:lineRule="auto"/>
+          <w:sz w:val="28"/>
+          <w:szCs w:val="28"/>
+        </w:rPr>
+      </w:pPr>
+      <w:r>
         <w:rPr>
           <w:rFonts w:ascii="Times New Roman" w:eastAsia="Times New Roman" w:hAnsi="Times New Roman" w:cs="Times New Roman"/>
           <w:b/>
           <w:bCs/>
-          <w:sz w:val="24"/>
-          <w:szCs w:val="24"/>
-        </w:rPr>
-      </w:pPr>
+          <w:sz w:val="28"/>
+          <w:szCs w:val="28"/>
+        </w:rPr>
+        <w:t>DATA SCIENTIST: OMOROWA EDWIN</w:t>
+      </w:r>
     </w:p>
     <w:p>
       <w:pPr>
@@ -396,39 +401,50 @@
           <w:szCs w:val="24"/>
         </w:rPr>
       </w:pPr>
-    </w:p>
-    <w:p>
-      <w:pPr>
-        <w:spacing w:line="360" w:lineRule="auto"/>
-        <w:rPr>
-          <w:rFonts w:ascii="Times New Roman" w:eastAsia="Times New Roman" w:hAnsi="Times New Roman" w:cs="Times New Roman"/>
+      <w:bookmarkStart w:id="0" w:name="_GoBack"/>
+      <w:bookmarkEnd w:id="0"/>
+    </w:p>
+    <w:p>
+      <w:pPr>
+        <w:spacing w:line="360" w:lineRule="auto"/>
+        <w:jc w:val="both"/>
+        <w:rPr>
+          <w:rFonts w:ascii="Times New Roman" w:hAnsi="Times New Roman" w:cs="Times New Roman"/>
           <w:b/>
-          <w:bCs/>
-          <w:sz w:val="24"/>
-          <w:szCs w:val="24"/>
-        </w:rPr>
-      </w:pPr>
-    </w:p>
-    <w:p>
-      <w:pPr>
-        <w:spacing w:line="360" w:lineRule="auto"/>
-        <w:rPr>
-          <w:rFonts w:ascii="Times New Roman" w:eastAsia="Times New Roman" w:hAnsi="Times New Roman" w:cs="Times New Roman"/>
+          <w:sz w:val="24"/>
+          <w:szCs w:val="24"/>
+        </w:rPr>
+      </w:pPr>
+      <w:bookmarkStart w:id="1" w:name="_tk8nysn2csav" w:colFirst="0" w:colLast="0"/>
+      <w:bookmarkEnd w:id="1"/>
+      <w:r>
+        <w:rPr>
+          <w:rFonts w:ascii="Times New Roman" w:hAnsi="Times New Roman" w:cs="Times New Roman"/>
           <w:b/>
-          <w:bCs/>
+          <w:sz w:val="24"/>
+          <w:szCs w:val="24"/>
+        </w:rPr>
+        <w:lastRenderedPageBreak/>
+        <w:t>Background</w:t>
+      </w:r>
+    </w:p>
+    <w:p>
+      <w:pPr>
+        <w:spacing w:line="360" w:lineRule="auto"/>
+        <w:jc w:val="both"/>
+        <w:rPr>
+          <w:rFonts w:ascii="Times New Roman" w:hAnsi="Times New Roman" w:cs="Times New Roman"/>
           <w:sz w:val="24"/>
           <w:szCs w:val="24"/>
         </w:rPr>
       </w:pPr>
       <w:r>
         <w:rPr>
-          <w:rFonts w:ascii="Times New Roman" w:eastAsia="Times New Roman" w:hAnsi="Times New Roman" w:cs="Times New Roman"/>
-          <w:b/>
-          <w:bCs/>
-          <w:sz w:val="24"/>
-          <w:szCs w:val="24"/>
-        </w:rPr>
-        <w:t xml:space="preserve">Background </w:t>
+          <w:rFonts w:ascii="Times New Roman" w:hAnsi="Times New Roman" w:cs="Times New Roman"/>
+          <w:sz w:val="24"/>
+          <w:szCs w:val="24"/>
+        </w:rPr>
+        <w:t>This report presents a data-driven analytical investigation into hypertension, a prevalent and often asymptomatic condition that remains a leading contributor to global cardiovascular morbidity and mortality. Often referred to as the “silent killer,” hypertension results from a complex interplay of non-modifiable factors, such as age and genetic predisposition, and modifiable lifestyle risks, including high dietary sodium intake, obesity, physical inactivity, and chronic psychosocial stress. Effective management of hypertension is a critical public health priority, requiring strategies that range from individual lifestyle modification to systematic clinical interventions.</w:t>
       </w:r>
     </w:p>
     <w:p>
@@ -436,144 +452,151 @@
         <w:spacing w:line="360" w:lineRule="auto"/>
         <w:jc w:val="both"/>
         <w:rPr>
-          <w:rFonts w:ascii="Times New Roman" w:eastAsia="Times New Roman" w:hAnsi="Times New Roman" w:cs="Times New Roman"/>
-          <w:bCs/>
+          <w:rFonts w:ascii="Times New Roman" w:hAnsi="Times New Roman" w:cs="Times New Roman"/>
+          <w:sz w:val="24"/>
+          <w:szCs w:val="24"/>
+        </w:rPr>
+      </w:pPr>
+    </w:p>
+    <w:p>
+      <w:pPr>
+        <w:spacing w:line="360" w:lineRule="auto"/>
+        <w:jc w:val="both"/>
+        <w:rPr>
+          <w:rFonts w:ascii="Times New Roman" w:hAnsi="Times New Roman" w:cs="Times New Roman"/>
           <w:sz w:val="24"/>
           <w:szCs w:val="24"/>
         </w:rPr>
       </w:pPr>
       <w:r>
         <w:rPr>
-          <w:rFonts w:ascii="Times New Roman" w:eastAsia="Times New Roman" w:hAnsi="Times New Roman" w:cs="Times New Roman"/>
-          <w:bCs/>
-          <w:sz w:val="24"/>
-          <w:szCs w:val="24"/>
-        </w:rPr>
-        <w:t>This report presents a data-driven analytical investigation into hypertension, a prevalent and often asymptomatic medical condition that remains a primary contributor to global cardiovascular morbidity and mortality. Known as the "silent killer," hypertension arises from a complex interplay of non-modifiable factors, such as age and genetic predisposition, and modifiable lifestyle risks, including high dietary sodium intake, obesity, physical inactivity, and chronic psychosocial stress. Effective management is a critical public health priority, requiring strategies that span from individual lifestyle modification to systematic clinical intervention.</w:t>
-      </w:r>
-    </w:p>
-    <w:p>
-      <w:pPr>
-        <w:spacing w:line="360" w:lineRule="auto"/>
-        <w:jc w:val="both"/>
-        <w:rPr>
-          <w:rFonts w:ascii="Times New Roman" w:eastAsia="Times New Roman" w:hAnsi="Times New Roman" w:cs="Times New Roman"/>
-          <w:bCs/>
-          <w:sz w:val="24"/>
-          <w:szCs w:val="24"/>
-        </w:rPr>
-      </w:pPr>
-    </w:p>
-    <w:p>
-      <w:pPr>
-        <w:spacing w:line="360" w:lineRule="auto"/>
-        <w:jc w:val="both"/>
-        <w:rPr>
-          <w:rFonts w:ascii="Times New Roman" w:eastAsia="Times New Roman" w:hAnsi="Times New Roman" w:cs="Times New Roman"/>
-          <w:bCs/>
-          <w:sz w:val="24"/>
-          <w:szCs w:val="24"/>
-        </w:rPr>
-      </w:pPr>
-      <w:r>
-        <w:rPr>
-          <w:rFonts w:ascii="Times New Roman" w:eastAsia="Times New Roman" w:hAnsi="Times New Roman" w:cs="Times New Roman"/>
-          <w:bCs/>
-          <w:sz w:val="24"/>
-          <w:szCs w:val="24"/>
-        </w:rPr>
-        <w:t xml:space="preserve">The core objective of this report is to execute a complete analytical workflow on a provided dataset to uncover key determinants of hypertension and to construct a robust predictive model for assessing individual risk. The methodology is structured in three sequential phases: exploration, inference, and prediction. Initially, comprehensive exploratory data analysis summarizes the demographic, clinical, and </w:t>
-      </w:r>
-      <w:proofErr w:type="spellStart"/>
-      <w:r>
-        <w:rPr>
-          <w:rFonts w:ascii="Times New Roman" w:eastAsia="Times New Roman" w:hAnsi="Times New Roman" w:cs="Times New Roman"/>
-          <w:bCs/>
-          <w:sz w:val="24"/>
-          <w:szCs w:val="24"/>
-        </w:rPr>
-        <w:t>behavioral</w:t>
-      </w:r>
-      <w:proofErr w:type="spellEnd"/>
-      <w:r>
-        <w:rPr>
-          <w:rFonts w:ascii="Times New Roman" w:eastAsia="Times New Roman" w:hAnsi="Times New Roman" w:cs="Times New Roman"/>
-          <w:bCs/>
-          <w:sz w:val="24"/>
-          <w:szCs w:val="24"/>
-        </w:rPr>
-        <w:t xml:space="preserve"> variables, employing descriptive statistics and visualization to establish foundational patterns. This is followed by rigorous inferential statistical testing—including t-tests and chi-square analyses—to validate the significance of observed associations between factors like age, BMI, stress, smoking status, and hypertension outcome.</w:t>
-      </w:r>
-    </w:p>
-    <w:p>
-      <w:pPr>
-        <w:spacing w:line="360" w:lineRule="auto"/>
-        <w:jc w:val="both"/>
-        <w:rPr>
-          <w:rFonts w:ascii="Times New Roman" w:eastAsia="Times New Roman" w:hAnsi="Times New Roman" w:cs="Times New Roman"/>
-          <w:bCs/>
-          <w:sz w:val="24"/>
-          <w:szCs w:val="24"/>
-        </w:rPr>
-      </w:pPr>
-    </w:p>
-    <w:p>
-      <w:pPr>
-        <w:spacing w:line="360" w:lineRule="auto"/>
-        <w:jc w:val="both"/>
-        <w:rPr>
-          <w:rFonts w:ascii="Times New Roman" w:eastAsia="Times New Roman" w:hAnsi="Times New Roman" w:cs="Times New Roman"/>
-          <w:bCs/>
-          <w:sz w:val="24"/>
-          <w:szCs w:val="24"/>
-        </w:rPr>
-      </w:pPr>
-      <w:r>
-        <w:rPr>
-          <w:rFonts w:ascii="Times New Roman" w:eastAsia="Times New Roman" w:hAnsi="Times New Roman" w:cs="Times New Roman"/>
-          <w:bCs/>
-          <w:sz w:val="24"/>
-          <w:szCs w:val="24"/>
-        </w:rPr>
-        <w:t>Building directly upon these empirical insights, the final phase focuses on predictive modelling. Key features identified as significant predictors are used to train, tune, and evaluate machine learning algorithms, specifically Random Forest and Gradient Boosting classifiers. The performance of these models is critically assessed using metrics such as accuracy, precision, recall, and F1-score to determine the most reliable tool for classification. This</w:t>
+          <w:rFonts w:ascii="Times New Roman" w:hAnsi="Times New Roman" w:cs="Times New Roman"/>
+          <w:sz w:val="24"/>
+          <w:szCs w:val="24"/>
+        </w:rPr>
+        <w:t xml:space="preserve">The primary objective of this report is to conduct a comprehensive analytical workflow on a provided dataset to identify key determinants of hypertension and develop a robust predictive model for individual risk assessment. The methodology is structured into three sequential phases: exploration, inference, and prediction. Initially, exploratory data analysis summarizes demographic, clinical, and </w:t>
       </w:r>
       <w:r>
         <w:rPr>
-          <w:rFonts w:ascii="Times New Roman" w:eastAsia="Times New Roman" w:hAnsi="Times New Roman" w:cs="Times New Roman"/>
-          <w:bCs/>
-          <w:sz w:val="24"/>
-          <w:szCs w:val="24"/>
-        </w:rPr>
-        <w:t xml:space="preserve"> end-to-end analytical pipeline </w:t>
+          <w:rFonts w:ascii="Times New Roman" w:hAnsi="Times New Roman" w:cs="Times New Roman"/>
+          <w:sz w:val="24"/>
+          <w:szCs w:val="24"/>
+        </w:rPr>
+        <w:t>behavioural</w:t>
       </w:r>
       <w:r>
         <w:rPr>
-          <w:rFonts w:ascii="Times New Roman" w:eastAsia="Times New Roman" w:hAnsi="Times New Roman" w:cs="Times New Roman"/>
-          <w:bCs/>
-          <w:sz w:val="24"/>
-          <w:szCs w:val="24"/>
-        </w:rPr>
-        <w:t>from initial data profiling through to deployed predic</w:t>
+          <w:rFonts w:ascii="Times New Roman" w:hAnsi="Times New Roman" w:cs="Times New Roman"/>
+          <w:sz w:val="24"/>
+          <w:szCs w:val="24"/>
+        </w:rPr>
+        <w:t xml:space="preserve"> variables through descriptive statistics and visualizations, highlighting foundational patterns. Inferential testing—including </w:t>
       </w:r>
       <w:r>
         <w:rPr>
-          <w:rFonts w:ascii="Times New Roman" w:eastAsia="Times New Roman" w:hAnsi="Times New Roman" w:cs="Times New Roman"/>
-          <w:bCs/>
-          <w:sz w:val="24"/>
-          <w:szCs w:val="24"/>
-        </w:rPr>
-        <w:t xml:space="preserve">tive analytics </w:t>
+          <w:rFonts w:ascii="Times New Roman" w:hAnsi="Times New Roman" w:cs="Times New Roman"/>
+          <w:sz w:val="24"/>
+          <w:szCs w:val="24"/>
+        </w:rPr>
+        <w:t xml:space="preserve">t-tests and chi-square analyses </w:t>
       </w:r>
       <w:r>
         <w:rPr>
-          <w:rFonts w:ascii="Times New Roman" w:eastAsia="Times New Roman" w:hAnsi="Times New Roman" w:cs="Times New Roman"/>
-          <w:bCs/>
-          <w:sz w:val="24"/>
-          <w:szCs w:val="24"/>
-        </w:rPr>
-        <w:t>demonstrates a practical, evidence-based approach to transforming raw data into actionable intelligence. The findings and the resulting model aim to illustrate how data science techniques can be leveraged to support risk stratification, inform targeted prevention initiatives, and enhance decision-making processes in clinical and public health domains related to hypertension management.</w:t>
+          <w:rFonts w:ascii="Times New Roman" w:hAnsi="Times New Roman" w:cs="Times New Roman"/>
+          <w:sz w:val="24"/>
+          <w:szCs w:val="24"/>
+        </w:rPr>
+        <w:t>then evaluates the significance of associations between variables such as age, BMI, stress, smoking status, and hypertension outcomes.</w:t>
       </w:r>
     </w:p>
+    <w:p>
+      <w:pPr>
+        <w:spacing w:line="360" w:lineRule="auto"/>
+        <w:jc w:val="both"/>
+        <w:rPr>
+          <w:rFonts w:ascii="Times New Roman" w:hAnsi="Times New Roman" w:cs="Times New Roman"/>
+          <w:sz w:val="24"/>
+          <w:szCs w:val="24"/>
+        </w:rPr>
+      </w:pPr>
+    </w:p>
+    <w:p>
+      <w:pPr>
+        <w:spacing w:line="360" w:lineRule="auto"/>
+        <w:jc w:val="both"/>
+        <w:rPr>
+          <w:rFonts w:ascii="Times New Roman" w:hAnsi="Times New Roman" w:cs="Times New Roman"/>
+          <w:sz w:val="24"/>
+          <w:szCs w:val="24"/>
+        </w:rPr>
+      </w:pPr>
+      <w:r>
+        <w:rPr>
+          <w:rFonts w:ascii="Times New Roman" w:hAnsi="Times New Roman" w:cs="Times New Roman"/>
+          <w:sz w:val="24"/>
+          <w:szCs w:val="24"/>
+        </w:rPr>
+        <w:t xml:space="preserve">Building on these insights, predictive </w:t>
+      </w:r>
+      <w:r>
+        <w:rPr>
+          <w:rFonts w:ascii="Times New Roman" w:hAnsi="Times New Roman" w:cs="Times New Roman"/>
+          <w:sz w:val="24"/>
+          <w:szCs w:val="24"/>
+        </w:rPr>
+        <w:t>modelling</w:t>
+      </w:r>
+      <w:r>
+        <w:rPr>
+          <w:rFonts w:ascii="Times New Roman" w:hAnsi="Times New Roman" w:cs="Times New Roman"/>
+          <w:sz w:val="24"/>
+          <w:szCs w:val="24"/>
+        </w:rPr>
+        <w:t xml:space="preserve"> employs key predictors to train and optimize machine learning algorithms, specifically Random Forest and Gradient Boosting classifiers. Model performance is evaluated using accuracy, precision, recall, and F1-score to identify the most reliable tool for hypertension classification. This end-to-end analytical workflow—from data p</w:t>
+      </w:r>
+      <w:r>
+        <w:rPr>
+          <w:rFonts w:ascii="Times New Roman" w:hAnsi="Times New Roman" w:cs="Times New Roman"/>
+          <w:sz w:val="24"/>
+          <w:szCs w:val="24"/>
+        </w:rPr>
+        <w:t xml:space="preserve">rofiling to predictive modelling </w:t>
+      </w:r>
+      <w:r>
+        <w:rPr>
+          <w:rFonts w:ascii="Times New Roman" w:hAnsi="Times New Roman" w:cs="Times New Roman"/>
+          <w:sz w:val="24"/>
+          <w:szCs w:val="24"/>
+        </w:rPr>
+        <w:t>demonstrates a practical, evidence-based approach to transforming raw health data into actionable intelligence. The findings and the resulting predictive framework aim to support risk stratification, inform targeted prevention strategies, and enhance decision-making in clinical and public health settings for hypertension management.</w:t>
+      </w:r>
+    </w:p>
+    <w:p>
+      <w:pPr>
+        <w:rPr>
+          <w:rFonts w:ascii="Times New Roman" w:eastAsia="Times New Roman" w:hAnsi="Times New Roman" w:cs="Times New Roman"/>
+          <w:b/>
+          <w:bCs/>
+          <w:sz w:val="24"/>
+          <w:szCs w:val="24"/>
+        </w:rPr>
+      </w:pPr>
+    </w:p>
+    <w:p>
+      <w:pPr>
+        <w:rPr>
+          <w:rFonts w:ascii="Times New Roman" w:eastAsia="Times New Roman" w:hAnsi="Times New Roman" w:cs="Times New Roman"/>
+          <w:b/>
+          <w:bCs/>
+          <w:sz w:val="24"/>
+          <w:szCs w:val="24"/>
+        </w:rPr>
+      </w:pPr>
+    </w:p>
+    <w:p/>
+    <w:p/>
+    <w:p/>
+    <w:p/>
     <w:p>
       <w:pPr>
         <w:pStyle w:val="Heading2"/>
@@ -589,8 +612,6 @@
           <w:szCs w:val="24"/>
         </w:rPr>
       </w:pPr>
-      <w:bookmarkStart w:id="0" w:name="_tk8nysn2csav" w:colFirst="0" w:colLast="0"/>
-      <w:bookmarkEnd w:id="0"/>
       <w:r>
         <w:rPr>
           <w:rFonts w:ascii="Times New Roman" w:eastAsia="Times New Roman" w:hAnsi="Times New Roman" w:cs="Times New Roman"/>
@@ -599,6 +620,7 @@
           <w:sz w:val="24"/>
           <w:szCs w:val="24"/>
         </w:rPr>
+        <w:lastRenderedPageBreak/>
         <w:t>Introduction</w:t>
       </w:r>
     </w:p>
@@ -618,7 +640,6 @@
           <w:sz w:val="24"/>
           <w:szCs w:val="24"/>
         </w:rPr>
-        <w:lastRenderedPageBreak/>
         <w:t>Hypertension is a prevalent and often asymptomatic condition that remains a major contributor to global morbidity and mortality, primarily through its role in cardiovascular diseases such as ischemic heart disease and stroke. Commonly referred to as the “silent killer,” hypertension affects a substantial proportion of the global population, with nearly half of adults in the United States living with the condition. Its largely symptomless nature frequently delays diagnosis, increasing the risk of severe complications when left unmanaged. Consequently, effective hypertension control is essential across diverse clinical and public health contexts, including pregnancy, surgical care, and long-term disease prevention.</w:t>
       </w:r>
     </w:p>
@@ -703,25 +724,23 @@
           <w:sz w:val="24"/>
           <w:szCs w:val="24"/>
         </w:rPr>
-        <w:t xml:space="preserve"> development and </w:t>
+        <w:t xml:space="preserve"> development and utero</w:t>
       </w:r>
-      <w:proofErr w:type="spellStart"/>
       <w:r>
         <w:rPr>
           <w:rFonts w:ascii="Times New Roman" w:eastAsia="Times New Roman" w:hAnsi="Times New Roman" w:cs="Times New Roman"/>
           <w:sz w:val="24"/>
           <w:szCs w:val="24"/>
         </w:rPr>
-        <w:t>uteroplacental</w:t>
+        <w:t>-</w:t>
       </w:r>
-      <w:proofErr w:type="spellEnd"/>
       <w:r>
         <w:rPr>
           <w:rFonts w:ascii="Times New Roman" w:eastAsia="Times New Roman" w:hAnsi="Times New Roman" w:cs="Times New Roman"/>
           <w:sz w:val="24"/>
           <w:szCs w:val="24"/>
         </w:rPr>
-        <w:t xml:space="preserve"> blood flow (“Hypertension”, 2023). This highlights the need for tailored treatment strategies for vulnerable populations.</w:t>
+        <w:t>placental blood flow (“Hypertension”, 2023). This highlights the need for tailored treatment strategies for vulnerable populations.</w:t>
       </w:r>
     </w:p>
     <w:p>
@@ -781,7 +800,16 @@
           <w:sz w:val="24"/>
           <w:szCs w:val="24"/>
         </w:rPr>
-        <w:t>Hypertension management typically involves a combination of lifestyle interventions and pharmacological therapy. Commonly prescribed medications, including calcium channel blockers and beta blockers, are effective in lowering blood pressure and reducing cardiovascular risk (</w:t>
+        <w:t xml:space="preserve">Hypertension management typically involves a combination of lifestyle interventions and pharmacological therapy. Commonly prescribed medications, including calcium channel blockers and beta blockers, are effective in lowering blood pressure and reducing </w:t>
+      </w:r>
+      <w:r>
+        <w:rPr>
+          <w:rFonts w:ascii="Times New Roman" w:eastAsia="Times New Roman" w:hAnsi="Times New Roman" w:cs="Times New Roman"/>
+          <w:sz w:val="24"/>
+          <w:szCs w:val="24"/>
+        </w:rPr>
+        <w:lastRenderedPageBreak/>
+        <w:t>cardiovascular risk (</w:t>
       </w:r>
       <w:proofErr w:type="spellStart"/>
       <w:r>
@@ -799,16 +827,7 @@
           <w:sz w:val="24"/>
           <w:szCs w:val="24"/>
         </w:rPr>
-        <w:t xml:space="preserve"> &amp; Beck, 2024). In surgical settings, appropriate preoperative and postoperative blood pressure management is critical to minimizing morbidity and mortality </w:t>
-      </w:r>
-      <w:r>
-        <w:rPr>
-          <w:rFonts w:ascii="Times New Roman" w:eastAsia="Times New Roman" w:hAnsi="Times New Roman" w:cs="Times New Roman"/>
-          <w:sz w:val="24"/>
-          <w:szCs w:val="24"/>
-        </w:rPr>
-        <w:lastRenderedPageBreak/>
-        <w:t>(</w:t>
+        <w:t xml:space="preserve"> &amp; Beck, 2024). In surgical settings, appropriate preoperative and postoperative blood pressure management is critical to minimizing morbidity and mortality (</w:t>
       </w:r>
       <w:proofErr w:type="spellStart"/>
       <w:r>
@@ -1016,6 +1035,149 @@
     <w:p>
       <w:pPr>
         <w:spacing w:line="360" w:lineRule="auto"/>
+        <w:jc w:val="both"/>
+        <w:rPr>
+          <w:rFonts w:ascii="Times New Roman" w:eastAsia="Times New Roman" w:hAnsi="Times New Roman" w:cs="Times New Roman"/>
+          <w:sz w:val="24"/>
+          <w:szCs w:val="24"/>
+        </w:rPr>
+      </w:pPr>
+    </w:p>
+    <w:p>
+      <w:pPr>
+        <w:spacing w:line="360" w:lineRule="auto"/>
+        <w:jc w:val="both"/>
+        <w:rPr>
+          <w:rFonts w:ascii="Times New Roman" w:eastAsia="Times New Roman" w:hAnsi="Times New Roman" w:cs="Times New Roman"/>
+          <w:sz w:val="24"/>
+          <w:szCs w:val="24"/>
+        </w:rPr>
+      </w:pPr>
+    </w:p>
+    <w:p>
+      <w:pPr>
+        <w:spacing w:line="360" w:lineRule="auto"/>
+        <w:jc w:val="both"/>
+        <w:rPr>
+          <w:rFonts w:ascii="Times New Roman" w:eastAsia="Times New Roman" w:hAnsi="Times New Roman" w:cs="Times New Roman"/>
+          <w:sz w:val="24"/>
+          <w:szCs w:val="24"/>
+        </w:rPr>
+      </w:pPr>
+    </w:p>
+    <w:p>
+      <w:pPr>
+        <w:spacing w:line="360" w:lineRule="auto"/>
+        <w:jc w:val="both"/>
+        <w:rPr>
+          <w:rFonts w:ascii="Times New Roman" w:eastAsia="Times New Roman" w:hAnsi="Times New Roman" w:cs="Times New Roman"/>
+          <w:sz w:val="24"/>
+          <w:szCs w:val="24"/>
+        </w:rPr>
+      </w:pPr>
+    </w:p>
+    <w:p>
+      <w:pPr>
+        <w:spacing w:line="360" w:lineRule="auto"/>
+        <w:jc w:val="both"/>
+        <w:rPr>
+          <w:rFonts w:ascii="Times New Roman" w:eastAsia="Times New Roman" w:hAnsi="Times New Roman" w:cs="Times New Roman"/>
+          <w:sz w:val="24"/>
+          <w:szCs w:val="24"/>
+        </w:rPr>
+      </w:pPr>
+    </w:p>
+    <w:p>
+      <w:pPr>
+        <w:spacing w:line="360" w:lineRule="auto"/>
+        <w:jc w:val="both"/>
+        <w:rPr>
+          <w:rFonts w:ascii="Times New Roman" w:eastAsia="Times New Roman" w:hAnsi="Times New Roman" w:cs="Times New Roman"/>
+          <w:sz w:val="24"/>
+          <w:szCs w:val="24"/>
+        </w:rPr>
+      </w:pPr>
+    </w:p>
+    <w:p>
+      <w:pPr>
+        <w:spacing w:line="360" w:lineRule="auto"/>
+        <w:jc w:val="both"/>
+        <w:rPr>
+          <w:rFonts w:ascii="Times New Roman" w:eastAsia="Times New Roman" w:hAnsi="Times New Roman" w:cs="Times New Roman"/>
+          <w:sz w:val="24"/>
+          <w:szCs w:val="24"/>
+        </w:rPr>
+      </w:pPr>
+    </w:p>
+    <w:p>
+      <w:pPr>
+        <w:spacing w:line="360" w:lineRule="auto"/>
+        <w:jc w:val="both"/>
+        <w:rPr>
+          <w:rFonts w:ascii="Times New Roman" w:eastAsia="Times New Roman" w:hAnsi="Times New Roman" w:cs="Times New Roman"/>
+          <w:sz w:val="24"/>
+          <w:szCs w:val="24"/>
+        </w:rPr>
+      </w:pPr>
+    </w:p>
+    <w:p>
+      <w:pPr>
+        <w:spacing w:line="360" w:lineRule="auto"/>
+        <w:jc w:val="both"/>
+        <w:rPr>
+          <w:rFonts w:ascii="Times New Roman" w:eastAsia="Times New Roman" w:hAnsi="Times New Roman" w:cs="Times New Roman"/>
+          <w:sz w:val="24"/>
+          <w:szCs w:val="24"/>
+        </w:rPr>
+      </w:pPr>
+    </w:p>
+    <w:p>
+      <w:pPr>
+        <w:spacing w:line="360" w:lineRule="auto"/>
+        <w:jc w:val="both"/>
+        <w:rPr>
+          <w:rFonts w:ascii="Times New Roman" w:eastAsia="Times New Roman" w:hAnsi="Times New Roman" w:cs="Times New Roman"/>
+          <w:sz w:val="24"/>
+          <w:szCs w:val="24"/>
+        </w:rPr>
+      </w:pPr>
+    </w:p>
+    <w:p>
+      <w:pPr>
+        <w:spacing w:line="360" w:lineRule="auto"/>
+        <w:jc w:val="both"/>
+        <w:rPr>
+          <w:rFonts w:ascii="Times New Roman" w:eastAsia="Times New Roman" w:hAnsi="Times New Roman" w:cs="Times New Roman"/>
+          <w:sz w:val="24"/>
+          <w:szCs w:val="24"/>
+        </w:rPr>
+      </w:pPr>
+    </w:p>
+    <w:p>
+      <w:pPr>
+        <w:spacing w:line="360" w:lineRule="auto"/>
+        <w:jc w:val="both"/>
+        <w:rPr>
+          <w:rFonts w:ascii="Times New Roman" w:eastAsia="Times New Roman" w:hAnsi="Times New Roman" w:cs="Times New Roman"/>
+          <w:sz w:val="24"/>
+          <w:szCs w:val="24"/>
+        </w:rPr>
+      </w:pPr>
+    </w:p>
+    <w:p>
+      <w:pPr>
+        <w:spacing w:line="360" w:lineRule="auto"/>
+        <w:jc w:val="both"/>
+        <w:rPr>
+          <w:rFonts w:ascii="Times New Roman" w:eastAsia="Times New Roman" w:hAnsi="Times New Roman" w:cs="Times New Roman"/>
+          <w:sz w:val="24"/>
+          <w:szCs w:val="24"/>
+        </w:rPr>
+      </w:pPr>
+    </w:p>
+    <w:p>
+      <w:pPr>
+        <w:spacing w:line="360" w:lineRule="auto"/>
         <w:rPr>
           <w:rFonts w:ascii="Times New Roman" w:eastAsia="Times New Roman" w:hAnsi="Times New Roman" w:cs="Times New Roman"/>
           <w:sz w:val="24"/>
@@ -1042,6 +1204,7 @@
           <w:sz w:val="24"/>
           <w:szCs w:val="24"/>
         </w:rPr>
+        <w:lastRenderedPageBreak/>
         <w:t>Methodology</w:t>
       </w:r>
     </w:p>
@@ -1112,16 +1275,7 @@
           <w:sz w:val="24"/>
           <w:szCs w:val="24"/>
         </w:rPr>
-        <w:t xml:space="preserve">Following this, statistical tests such as t-tests and correlation analyses are applied to assess significant associations between features and hypertension. Based on these insights, a machine learning model is developed to predict hypertension risk, with the dataset split into training and testing sets. Algorithms such as logistic regression or decision trees are implemented, and </w:t>
-      </w:r>
-      <w:r>
-        <w:rPr>
-          <w:rFonts w:ascii="Times New Roman" w:eastAsia="Times New Roman" w:hAnsi="Times New Roman" w:cs="Times New Roman"/>
-          <w:sz w:val="24"/>
-          <w:szCs w:val="24"/>
-        </w:rPr>
-        <w:lastRenderedPageBreak/>
-        <w:t xml:space="preserve">model performance is evaluated using metrics including accuracy, precision, recall, and ROC-AUC. This integrated approach demonstrates the application of data analysis, statistical testing, and predictive </w:t>
+        <w:t xml:space="preserve">Following this, statistical tests such as t-tests and correlation analyses are applied to assess significant associations between features and hypertension. Based on these insights, a machine learning model is developed to predict hypertension risk, with the dataset split into training and testing sets. Algorithms such as logistic regression or decision trees are implemented, and model performance is evaluated using metrics including accuracy, precision, recall, and ROC-AUC. This integrated approach demonstrates the application of data analysis, statistical testing, and predictive </w:t>
       </w:r>
       <w:r>
         <w:rPr>
@@ -1146,6 +1300,116 @@
         <w:jc w:val="both"/>
         <w:rPr>
           <w:rFonts w:ascii="Times New Roman" w:eastAsia="Times New Roman" w:hAnsi="Times New Roman" w:cs="Times New Roman"/>
+          <w:sz w:val="24"/>
+          <w:szCs w:val="24"/>
+        </w:rPr>
+      </w:pPr>
+    </w:p>
+    <w:p>
+      <w:pPr>
+        <w:spacing w:before="240" w:after="240" w:line="360" w:lineRule="auto"/>
+        <w:jc w:val="both"/>
+        <w:rPr>
+          <w:rFonts w:ascii="Times New Roman" w:eastAsia="Times New Roman" w:hAnsi="Times New Roman" w:cs="Times New Roman"/>
+          <w:sz w:val="24"/>
+          <w:szCs w:val="24"/>
+        </w:rPr>
+      </w:pPr>
+    </w:p>
+    <w:p>
+      <w:pPr>
+        <w:spacing w:before="240" w:after="240" w:line="360" w:lineRule="auto"/>
+        <w:jc w:val="both"/>
+        <w:rPr>
+          <w:rFonts w:ascii="Times New Roman" w:eastAsia="Times New Roman" w:hAnsi="Times New Roman" w:cs="Times New Roman"/>
+          <w:sz w:val="24"/>
+          <w:szCs w:val="24"/>
+        </w:rPr>
+      </w:pPr>
+    </w:p>
+    <w:p>
+      <w:pPr>
+        <w:spacing w:before="240" w:after="240" w:line="360" w:lineRule="auto"/>
+        <w:jc w:val="both"/>
+        <w:rPr>
+          <w:rFonts w:ascii="Times New Roman" w:eastAsia="Times New Roman" w:hAnsi="Times New Roman" w:cs="Times New Roman"/>
+          <w:sz w:val="24"/>
+          <w:szCs w:val="24"/>
+        </w:rPr>
+      </w:pPr>
+    </w:p>
+    <w:p>
+      <w:pPr>
+        <w:spacing w:before="240" w:after="240" w:line="360" w:lineRule="auto"/>
+        <w:jc w:val="both"/>
+        <w:rPr>
+          <w:rFonts w:ascii="Times New Roman" w:eastAsia="Times New Roman" w:hAnsi="Times New Roman" w:cs="Times New Roman"/>
+          <w:sz w:val="24"/>
+          <w:szCs w:val="24"/>
+        </w:rPr>
+      </w:pPr>
+    </w:p>
+    <w:p>
+      <w:pPr>
+        <w:spacing w:before="240" w:after="240" w:line="360" w:lineRule="auto"/>
+        <w:jc w:val="both"/>
+        <w:rPr>
+          <w:rFonts w:ascii="Times New Roman" w:eastAsia="Times New Roman" w:hAnsi="Times New Roman" w:cs="Times New Roman"/>
+          <w:sz w:val="24"/>
+          <w:szCs w:val="24"/>
+        </w:rPr>
+      </w:pPr>
+    </w:p>
+    <w:p>
+      <w:pPr>
+        <w:spacing w:before="240" w:after="240" w:line="360" w:lineRule="auto"/>
+        <w:jc w:val="both"/>
+        <w:rPr>
+          <w:rFonts w:ascii="Times New Roman" w:eastAsia="Times New Roman" w:hAnsi="Times New Roman" w:cs="Times New Roman"/>
+          <w:sz w:val="24"/>
+          <w:szCs w:val="24"/>
+        </w:rPr>
+      </w:pPr>
+    </w:p>
+    <w:p>
+      <w:pPr>
+        <w:spacing w:before="240" w:after="240" w:line="360" w:lineRule="auto"/>
+        <w:jc w:val="both"/>
+        <w:rPr>
+          <w:rFonts w:ascii="Times New Roman" w:eastAsia="Times New Roman" w:hAnsi="Times New Roman" w:cs="Times New Roman"/>
+          <w:sz w:val="24"/>
+          <w:szCs w:val="24"/>
+        </w:rPr>
+      </w:pPr>
+    </w:p>
+    <w:p>
+      <w:pPr>
+        <w:spacing w:before="240" w:after="240" w:line="360" w:lineRule="auto"/>
+        <w:jc w:val="both"/>
+        <w:rPr>
+          <w:rFonts w:ascii="Times New Roman" w:eastAsia="Times New Roman" w:hAnsi="Times New Roman" w:cs="Times New Roman"/>
+          <w:sz w:val="24"/>
+          <w:szCs w:val="24"/>
+        </w:rPr>
+      </w:pPr>
+    </w:p>
+    <w:p>
+      <w:pPr>
+        <w:spacing w:before="240" w:after="240" w:line="360" w:lineRule="auto"/>
+        <w:jc w:val="both"/>
+        <w:rPr>
+          <w:rFonts w:ascii="Times New Roman" w:eastAsia="Times New Roman" w:hAnsi="Times New Roman" w:cs="Times New Roman"/>
+          <w:sz w:val="24"/>
+          <w:szCs w:val="24"/>
+        </w:rPr>
+      </w:pPr>
+    </w:p>
+    <w:p>
+      <w:pPr>
+        <w:spacing w:before="240" w:after="240" w:line="360" w:lineRule="auto"/>
+        <w:jc w:val="both"/>
+        <w:rPr>
+          <w:rFonts w:ascii="Times New Roman" w:eastAsia="Times New Roman" w:hAnsi="Times New Roman" w:cs="Times New Roman"/>
           <w:b/>
           <w:bCs/>
           <w:sz w:val="24"/>
@@ -1160,6 +1424,7 @@
           <w:sz w:val="24"/>
           <w:szCs w:val="24"/>
         </w:rPr>
+        <w:lastRenderedPageBreak/>
         <w:t>Result</w:t>
       </w:r>
     </w:p>
@@ -1278,73 +1543,6 @@
         <w:jc w:val="both"/>
         <w:rPr>
           <w:rFonts w:ascii="Times New Roman" w:eastAsia="Times New Roman" w:hAnsi="Times New Roman" w:cs="Times New Roman"/>
-          <w:b/>
-          <w:bCs/>
-          <w:sz w:val="24"/>
-          <w:szCs w:val="24"/>
-        </w:rPr>
-      </w:pPr>
-    </w:p>
-    <w:p>
-      <w:pPr>
-        <w:spacing w:before="240" w:after="240" w:line="360" w:lineRule="auto"/>
-        <w:jc w:val="both"/>
-        <w:rPr>
-          <w:rFonts w:ascii="Times New Roman" w:eastAsia="Times New Roman" w:hAnsi="Times New Roman" w:cs="Times New Roman"/>
-          <w:b/>
-          <w:bCs/>
-          <w:sz w:val="24"/>
-          <w:szCs w:val="24"/>
-        </w:rPr>
-      </w:pPr>
-    </w:p>
-    <w:p>
-      <w:pPr>
-        <w:spacing w:before="240" w:after="240" w:line="360" w:lineRule="auto"/>
-        <w:jc w:val="both"/>
-        <w:rPr>
-          <w:rFonts w:ascii="Times New Roman" w:eastAsia="Times New Roman" w:hAnsi="Times New Roman" w:cs="Times New Roman"/>
-          <w:b/>
-          <w:bCs/>
-          <w:sz w:val="24"/>
-          <w:szCs w:val="24"/>
-        </w:rPr>
-      </w:pPr>
-    </w:p>
-    <w:p>
-      <w:pPr>
-        <w:spacing w:before="240" w:after="240" w:line="360" w:lineRule="auto"/>
-        <w:jc w:val="both"/>
-        <w:rPr>
-          <w:rFonts w:ascii="Times New Roman" w:eastAsia="Times New Roman" w:hAnsi="Times New Roman" w:cs="Times New Roman"/>
-          <w:b/>
-          <w:bCs/>
-          <w:sz w:val="24"/>
-          <w:szCs w:val="24"/>
-        </w:rPr>
-      </w:pPr>
-    </w:p>
-    <w:p>
-      <w:pPr>
-        <w:spacing w:before="240" w:after="240" w:line="360" w:lineRule="auto"/>
-        <w:jc w:val="both"/>
-        <w:rPr>
-          <w:rFonts w:ascii="Times New Roman" w:eastAsia="Times New Roman" w:hAnsi="Times New Roman" w:cs="Times New Roman"/>
-          <w:b/>
-          <w:bCs/>
-          <w:sz w:val="24"/>
-          <w:szCs w:val="24"/>
-        </w:rPr>
-      </w:pPr>
-    </w:p>
-    <w:p>
-      <w:pPr>
-        <w:spacing w:before="240" w:after="240" w:line="360" w:lineRule="auto"/>
-        <w:jc w:val="both"/>
-        <w:rPr>
-          <w:rFonts w:ascii="Times New Roman" w:eastAsia="Times New Roman" w:hAnsi="Times New Roman" w:cs="Times New Roman"/>
-          <w:b/>
-          <w:bCs/>
           <w:sz w:val="24"/>
           <w:szCs w:val="24"/>
         </w:rPr>
@@ -1403,7 +1601,6 @@
                 <w:sz w:val="24"/>
                 <w:szCs w:val="24"/>
               </w:rPr>
-              <w:lastRenderedPageBreak/>
               <w:t>Variable</w:t>
             </w:r>
           </w:p>
@@ -3123,7 +3320,17 @@
           <w:sz w:val="24"/>
           <w:szCs w:val="24"/>
         </w:rPr>
-        <w:t>The dataset reflects a diverse adult population, with participants ranging from 18 to 84 years and an average age of 50 years, suggesting inclusion of both younger and older adults. Salt intake averages 8.53 g/day, slightly above recommended levels, indicating potential dietary risk for hypertension. The Stress Score shows moderate variability (mean 4.98), with some individuals experiencing high stress. Sleep duration averages 6.45 hours, slightly below the recommended 7–8 hours, which may impact cardiovascular health. The mean BMI of 26.02 falls in the overweight range, highlighting a prevalent risk factor. Overall, these statistics indicate variability in lifestyle and clinical factors relevant to hypertension.</w:t>
+        <w:t xml:space="preserve">The dataset reflects a diverse adult population, with participants ranging from 18 to 84 years and an average age of 50 years, suggesting inclusion of both younger and older adults. Salt intake averages 8.53 g/day, slightly above recommended levels, indicating potential dietary risk for hypertension. The Stress Score shows moderate variability (mean 4.98), with some individuals experiencing high stress. Sleep duration averages 6.45 hours, slightly below the recommended 7–8 hours, which may impact cardiovascular health. The mean BMI of 26.02 </w:t>
+      </w:r>
+      <w:r>
+        <w:rPr>
+          <w:rFonts w:ascii="Times New Roman" w:eastAsia="Times New Roman" w:hAnsi="Times New Roman" w:cs="Times New Roman"/>
+          <w:bCs/>
+          <w:sz w:val="24"/>
+          <w:szCs w:val="24"/>
+        </w:rPr>
+        <w:lastRenderedPageBreak/>
+        <w:t>falls in the overweight range, highlighting a prevalent risk factor. Overall, these statistics indicate variability in lifestyle and clinical factors relevant to hypertension.</w:t>
       </w:r>
     </w:p>
     <w:p>
@@ -3144,138 +3351,6 @@
         <w:jc w:val="both"/>
         <w:rPr>
           <w:rFonts w:ascii="Times New Roman" w:eastAsia="Times New Roman" w:hAnsi="Times New Roman" w:cs="Times New Roman"/>
-          <w:bCs/>
-          <w:sz w:val="24"/>
-          <w:szCs w:val="24"/>
-        </w:rPr>
-      </w:pPr>
-    </w:p>
-    <w:p>
-      <w:pPr>
-        <w:spacing w:before="240" w:after="240" w:line="360" w:lineRule="auto"/>
-        <w:jc w:val="both"/>
-        <w:rPr>
-          <w:rFonts w:ascii="Times New Roman" w:eastAsia="Times New Roman" w:hAnsi="Times New Roman" w:cs="Times New Roman"/>
-          <w:bCs/>
-          <w:sz w:val="24"/>
-          <w:szCs w:val="24"/>
-        </w:rPr>
-      </w:pPr>
-    </w:p>
-    <w:p>
-      <w:pPr>
-        <w:spacing w:before="240" w:after="240" w:line="360" w:lineRule="auto"/>
-        <w:jc w:val="both"/>
-        <w:rPr>
-          <w:rFonts w:ascii="Times New Roman" w:eastAsia="Times New Roman" w:hAnsi="Times New Roman" w:cs="Times New Roman"/>
-          <w:bCs/>
-          <w:sz w:val="24"/>
-          <w:szCs w:val="24"/>
-        </w:rPr>
-      </w:pPr>
-    </w:p>
-    <w:p>
-      <w:pPr>
-        <w:spacing w:before="240" w:after="240" w:line="360" w:lineRule="auto"/>
-        <w:jc w:val="both"/>
-        <w:rPr>
-          <w:rFonts w:ascii="Times New Roman" w:eastAsia="Times New Roman" w:hAnsi="Times New Roman" w:cs="Times New Roman"/>
-          <w:bCs/>
-          <w:sz w:val="24"/>
-          <w:szCs w:val="24"/>
-        </w:rPr>
-      </w:pPr>
-    </w:p>
-    <w:p>
-      <w:pPr>
-        <w:spacing w:before="240" w:after="240" w:line="360" w:lineRule="auto"/>
-        <w:jc w:val="both"/>
-        <w:rPr>
-          <w:rFonts w:ascii="Times New Roman" w:eastAsia="Times New Roman" w:hAnsi="Times New Roman" w:cs="Times New Roman"/>
-          <w:bCs/>
-          <w:sz w:val="24"/>
-          <w:szCs w:val="24"/>
-        </w:rPr>
-      </w:pPr>
-    </w:p>
-    <w:p>
-      <w:pPr>
-        <w:spacing w:before="240" w:after="240" w:line="360" w:lineRule="auto"/>
-        <w:jc w:val="both"/>
-        <w:rPr>
-          <w:rFonts w:ascii="Times New Roman" w:eastAsia="Times New Roman" w:hAnsi="Times New Roman" w:cs="Times New Roman"/>
-          <w:bCs/>
-          <w:sz w:val="24"/>
-          <w:szCs w:val="24"/>
-        </w:rPr>
-      </w:pPr>
-    </w:p>
-    <w:p>
-      <w:pPr>
-        <w:spacing w:before="240" w:after="240" w:line="360" w:lineRule="auto"/>
-        <w:jc w:val="both"/>
-        <w:rPr>
-          <w:rFonts w:ascii="Times New Roman" w:eastAsia="Times New Roman" w:hAnsi="Times New Roman" w:cs="Times New Roman"/>
-          <w:bCs/>
-          <w:sz w:val="24"/>
-          <w:szCs w:val="24"/>
-        </w:rPr>
-      </w:pPr>
-    </w:p>
-    <w:p>
-      <w:pPr>
-        <w:spacing w:before="240" w:after="240" w:line="360" w:lineRule="auto"/>
-        <w:jc w:val="both"/>
-        <w:rPr>
-          <w:rFonts w:ascii="Times New Roman" w:eastAsia="Times New Roman" w:hAnsi="Times New Roman" w:cs="Times New Roman"/>
-          <w:bCs/>
-          <w:sz w:val="24"/>
-          <w:szCs w:val="24"/>
-        </w:rPr>
-      </w:pPr>
-    </w:p>
-    <w:p>
-      <w:pPr>
-        <w:spacing w:before="240" w:after="240" w:line="360" w:lineRule="auto"/>
-        <w:jc w:val="both"/>
-        <w:rPr>
-          <w:rFonts w:ascii="Times New Roman" w:eastAsia="Times New Roman" w:hAnsi="Times New Roman" w:cs="Times New Roman"/>
-          <w:bCs/>
-          <w:sz w:val="24"/>
-          <w:szCs w:val="24"/>
-        </w:rPr>
-      </w:pPr>
-    </w:p>
-    <w:p>
-      <w:pPr>
-        <w:spacing w:before="240" w:after="240" w:line="360" w:lineRule="auto"/>
-        <w:jc w:val="both"/>
-        <w:rPr>
-          <w:rFonts w:ascii="Times New Roman" w:eastAsia="Times New Roman" w:hAnsi="Times New Roman" w:cs="Times New Roman"/>
-          <w:bCs/>
-          <w:sz w:val="24"/>
-          <w:szCs w:val="24"/>
-        </w:rPr>
-      </w:pPr>
-    </w:p>
-    <w:p>
-      <w:pPr>
-        <w:spacing w:before="240" w:after="240" w:line="360" w:lineRule="auto"/>
-        <w:jc w:val="both"/>
-        <w:rPr>
-          <w:rFonts w:ascii="Times New Roman" w:eastAsia="Times New Roman" w:hAnsi="Times New Roman" w:cs="Times New Roman"/>
-          <w:bCs/>
-          <w:sz w:val="24"/>
-          <w:szCs w:val="24"/>
-        </w:rPr>
-      </w:pPr>
-    </w:p>
-    <w:p>
-      <w:pPr>
-        <w:spacing w:before="240" w:after="240" w:line="360" w:lineRule="auto"/>
-        <w:jc w:val="both"/>
-        <w:rPr>
-          <w:rFonts w:ascii="Times New Roman" w:eastAsia="Times New Roman" w:hAnsi="Times New Roman" w:cs="Times New Roman"/>
           <w:b/>
           <w:bCs/>
           <w:sz w:val="24"/>
@@ -3290,7 +3365,6 @@
           <w:sz w:val="24"/>
           <w:szCs w:val="24"/>
         </w:rPr>
-        <w:lastRenderedPageBreak/>
         <w:t xml:space="preserve">Age </w:t>
       </w:r>
       <w:r>
@@ -4382,7 +4456,6 @@
           <w:sz w:val="24"/>
           <w:szCs w:val="24"/>
         </w:rPr>
-        <w:lastRenderedPageBreak/>
         <w:t>Hypotheses</w:t>
       </w:r>
       <w:r>
@@ -5382,54 +5455,6 @@
         </w:rPr>
         <w:t xml:space="preserve"> = 1983, p &lt; .001), meaning the observed difference in mean age is highly unlikely to have occurred by chance. On average, individuals without hypertension are about 8.2 years younger than those with hypertension, as reflected in the mean difference. The effect size, Cohen’s d = −0.43, represents a moderate practical effect, indicating that the age difference is not only statistically significant but also meaningful in real-world terms. Overall, this finding supports age as an important factor associated with hypertension status in the dataset.</w:t>
       </w:r>
-    </w:p>
-    <w:p>
-      <w:pPr>
-        <w:spacing w:line="360" w:lineRule="auto"/>
-        <w:jc w:val="both"/>
-        <w:rPr>
-          <w:rFonts w:ascii="Times New Roman" w:eastAsia="Times New Roman" w:hAnsi="Times New Roman" w:cs="Times New Roman"/>
-          <w:bCs/>
-          <w:sz w:val="24"/>
-          <w:szCs w:val="24"/>
-        </w:rPr>
-      </w:pPr>
-    </w:p>
-    <w:p>
-      <w:pPr>
-        <w:spacing w:line="360" w:lineRule="auto"/>
-        <w:jc w:val="both"/>
-        <w:rPr>
-          <w:rFonts w:ascii="Times New Roman" w:eastAsia="Times New Roman" w:hAnsi="Times New Roman" w:cs="Times New Roman"/>
-          <w:bCs/>
-          <w:sz w:val="24"/>
-          <w:szCs w:val="24"/>
-        </w:rPr>
-      </w:pPr>
-    </w:p>
-    <w:p>
-      <w:pPr>
-        <w:spacing w:line="360" w:lineRule="auto"/>
-        <w:jc w:val="both"/>
-        <w:rPr>
-          <w:rFonts w:ascii="Times New Roman" w:eastAsia="Times New Roman" w:hAnsi="Times New Roman" w:cs="Times New Roman"/>
-          <w:bCs/>
-          <w:sz w:val="24"/>
-          <w:szCs w:val="24"/>
-        </w:rPr>
-      </w:pPr>
-    </w:p>
-    <w:p>
-      <w:pPr>
-        <w:spacing w:line="360" w:lineRule="auto"/>
-        <w:jc w:val="both"/>
-        <w:rPr>
-          <w:rFonts w:ascii="Times New Roman" w:eastAsia="Times New Roman" w:hAnsi="Times New Roman" w:cs="Times New Roman"/>
-          <w:bCs/>
-          <w:sz w:val="24"/>
-          <w:szCs w:val="24"/>
-        </w:rPr>
-      </w:pPr>
     </w:p>
     <w:p>
       <w:pPr>
@@ -6636,10 +6661,7 @@
           <w:szCs w:val="24"/>
         </w:rPr>
       </w:pPr>
-    </w:p>
-    <w:p>
-      <w:pPr>
-        <w:spacing w:line="360" w:lineRule="auto"/>
+      <w:r>
         <w:rPr>
           <w:rFonts w:ascii="Times New Roman" w:eastAsia="Times New Roman" w:hAnsi="Times New Roman" w:cs="Times New Roman"/>
           <w:b/>
@@ -6647,16 +6669,6 @@
           <w:sz w:val="24"/>
           <w:szCs w:val="24"/>
         </w:rPr>
-      </w:pPr>
-      <w:r>
-        <w:rPr>
-          <w:rFonts w:ascii="Times New Roman" w:eastAsia="Times New Roman" w:hAnsi="Times New Roman" w:cs="Times New Roman"/>
-          <w:b/>
-          <w:bCs/>
-          <w:sz w:val="24"/>
-          <w:szCs w:val="24"/>
-        </w:rPr>
-        <w:lastRenderedPageBreak/>
         <w:t xml:space="preserve">Hypothesis (Impact </w:t>
       </w:r>
       <w:r>
@@ -6698,6 +6710,7 @@
           <w:sz w:val="24"/>
           <w:szCs w:val="24"/>
         </w:rPr>
+        <w:lastRenderedPageBreak/>
         <w:t xml:space="preserve">Null Hypothesis (H₀): </w:t>
       </w:r>
       <w:r>
@@ -7811,7 +7824,6 @@
           <w:sz w:val="24"/>
           <w:szCs w:val="24"/>
         </w:rPr>
-        <w:lastRenderedPageBreak/>
         <w:t>Impact of Stress Score on Hypertension</w:t>
       </w:r>
     </w:p>
@@ -8896,6 +8908,7 @@
           <w:sz w:val="24"/>
           <w:szCs w:val="24"/>
         </w:rPr>
+        <w:lastRenderedPageBreak/>
         <w:t>Hypothesis (Im</w:t>
       </w:r>
       <w:r>
@@ -9804,54 +9817,6 @@
         <w:jc w:val="both"/>
         <w:rPr>
           <w:rFonts w:ascii="Times New Roman" w:eastAsia="Times New Roman" w:hAnsi="Times New Roman" w:cs="Times New Roman"/>
-          <w:bCs/>
-          <w:sz w:val="24"/>
-          <w:szCs w:val="24"/>
-        </w:rPr>
-      </w:pPr>
-    </w:p>
-    <w:p>
-      <w:pPr>
-        <w:spacing w:line="360" w:lineRule="auto"/>
-        <w:jc w:val="both"/>
-        <w:rPr>
-          <w:rFonts w:ascii="Times New Roman" w:eastAsia="Times New Roman" w:hAnsi="Times New Roman" w:cs="Times New Roman"/>
-          <w:bCs/>
-          <w:sz w:val="24"/>
-          <w:szCs w:val="24"/>
-        </w:rPr>
-      </w:pPr>
-    </w:p>
-    <w:p>
-      <w:pPr>
-        <w:spacing w:line="360" w:lineRule="auto"/>
-        <w:jc w:val="both"/>
-        <w:rPr>
-          <w:rFonts w:ascii="Times New Roman" w:eastAsia="Times New Roman" w:hAnsi="Times New Roman" w:cs="Times New Roman"/>
-          <w:bCs/>
-          <w:sz w:val="24"/>
-          <w:szCs w:val="24"/>
-        </w:rPr>
-      </w:pPr>
-    </w:p>
-    <w:p>
-      <w:pPr>
-        <w:spacing w:line="360" w:lineRule="auto"/>
-        <w:jc w:val="both"/>
-        <w:rPr>
-          <w:rFonts w:ascii="Times New Roman" w:eastAsia="Times New Roman" w:hAnsi="Times New Roman" w:cs="Times New Roman"/>
-          <w:bCs/>
-          <w:sz w:val="24"/>
-          <w:szCs w:val="24"/>
-        </w:rPr>
-      </w:pPr>
-    </w:p>
-    <w:p>
-      <w:pPr>
-        <w:spacing w:line="360" w:lineRule="auto"/>
-        <w:jc w:val="both"/>
-        <w:rPr>
-          <w:rFonts w:ascii="Times New Roman" w:eastAsia="Times New Roman" w:hAnsi="Times New Roman" w:cs="Times New Roman"/>
           <w:b/>
           <w:bCs/>
           <w:sz w:val="24"/>
@@ -9866,7 +9831,6 @@
           <w:sz w:val="24"/>
           <w:szCs w:val="24"/>
         </w:rPr>
-        <w:lastRenderedPageBreak/>
         <w:t>Impact of Sleep Duration on Hypertension</w:t>
       </w:r>
       <w:r>
@@ -9899,6 +9863,7 @@
           <w:sz w:val="24"/>
           <w:szCs w:val="24"/>
         </w:rPr>
+        <w:lastRenderedPageBreak/>
         <w:drawing>
           <wp:inline distT="0" distB="0" distL="0" distR="0" wp14:anchorId="0E5EAE77" wp14:editId="7CAC6966">
             <wp:extent cx="5715000" cy="3810000"/>
@@ -10960,6 +10925,7 @@
           <w:sz w:val="24"/>
           <w:szCs w:val="24"/>
         </w:rPr>
+        <w:lastRenderedPageBreak/>
         <w:t>Hypothesis (Im</w:t>
       </w:r>
       <w:r>
@@ -11924,6 +11890,7 @@
           <w:sz w:val="24"/>
           <w:szCs w:val="24"/>
         </w:rPr>
+        <w:lastRenderedPageBreak/>
         <w:t>Impact of BMI on Hypertension</w:t>
       </w:r>
       <w:r>
@@ -13005,6 +12972,7 @@
           <w:sz w:val="24"/>
           <w:szCs w:val="24"/>
         </w:rPr>
+        <w:lastRenderedPageBreak/>
         <w:t>Hypothesis (Impact of Body Mass Index on Hypertension)</w:t>
       </w:r>
     </w:p>
@@ -13908,42 +13876,6 @@
           <w:szCs w:val="24"/>
         </w:rPr>
       </w:pPr>
-    </w:p>
-    <w:p>
-      <w:pPr>
-        <w:spacing w:line="360" w:lineRule="auto"/>
-        <w:rPr>
-          <w:rFonts w:ascii="Times New Roman" w:eastAsia="Times New Roman" w:hAnsi="Times New Roman" w:cs="Times New Roman"/>
-          <w:b/>
-          <w:bCs/>
-          <w:sz w:val="24"/>
-          <w:szCs w:val="24"/>
-        </w:rPr>
-      </w:pPr>
-    </w:p>
-    <w:p>
-      <w:pPr>
-        <w:spacing w:line="360" w:lineRule="auto"/>
-        <w:rPr>
-          <w:rFonts w:ascii="Times New Roman" w:eastAsia="Times New Roman" w:hAnsi="Times New Roman" w:cs="Times New Roman"/>
-          <w:b/>
-          <w:bCs/>
-          <w:sz w:val="24"/>
-          <w:szCs w:val="24"/>
-        </w:rPr>
-      </w:pPr>
-    </w:p>
-    <w:p>
-      <w:pPr>
-        <w:spacing w:line="360" w:lineRule="auto"/>
-        <w:rPr>
-          <w:rFonts w:ascii="Times New Roman" w:eastAsia="Times New Roman" w:hAnsi="Times New Roman" w:cs="Times New Roman"/>
-          <w:b/>
-          <w:bCs/>
-          <w:sz w:val="24"/>
-          <w:szCs w:val="24"/>
-        </w:rPr>
-      </w:pPr>
       <w:r>
         <w:rPr>
           <w:rFonts w:ascii="Times New Roman" w:eastAsia="Times New Roman" w:hAnsi="Times New Roman" w:cs="Times New Roman"/>
@@ -14013,6 +13945,7 @@
                 <w:bCs/>
                 <w:color w:val="000000"/>
               </w:rPr>
+              <w:lastRenderedPageBreak/>
               <w:t>Has Hypertension</w:t>
             </w:r>
           </w:p>
@@ -15302,6 +15235,18 @@
         <w:jc w:val="both"/>
         <w:rPr>
           <w:rFonts w:ascii="Times New Roman" w:eastAsia="Times New Roman" w:hAnsi="Times New Roman" w:cs="Times New Roman"/>
+          <w:bCs/>
+          <w:sz w:val="24"/>
+          <w:szCs w:val="24"/>
+        </w:rPr>
+      </w:pPr>
+    </w:p>
+    <w:p>
+      <w:pPr>
+        <w:spacing w:line="360" w:lineRule="auto"/>
+        <w:jc w:val="both"/>
+        <w:rPr>
+          <w:rFonts w:ascii="Times New Roman" w:eastAsia="Times New Roman" w:hAnsi="Times New Roman" w:cs="Times New Roman"/>
           <w:b/>
           <w:bCs/>
           <w:sz w:val="24"/>
@@ -15316,6 +15261,7 @@
           <w:sz w:val="24"/>
           <w:szCs w:val="24"/>
         </w:rPr>
+        <w:lastRenderedPageBreak/>
         <w:t>Medication on Hypertension</w:t>
       </w:r>
       <w:r>
@@ -16744,6 +16690,18 @@
     <w:p>
       <w:pPr>
         <w:spacing w:line="360" w:lineRule="auto"/>
+        <w:rPr>
+          <w:rFonts w:ascii="Times New Roman" w:eastAsia="Times New Roman" w:hAnsi="Times New Roman" w:cs="Times New Roman"/>
+          <w:b/>
+          <w:bCs/>
+          <w:sz w:val="24"/>
+          <w:szCs w:val="24"/>
+        </w:rPr>
+      </w:pPr>
+    </w:p>
+    <w:p>
+      <w:pPr>
+        <w:spacing w:line="360" w:lineRule="auto"/>
         <w:jc w:val="both"/>
         <w:rPr>
           <w:rFonts w:ascii="Times New Roman" w:eastAsia="Times New Roman" w:hAnsi="Times New Roman" w:cs="Times New Roman"/>
@@ -16761,6 +16719,7 @@
           <w:sz w:val="24"/>
           <w:szCs w:val="24"/>
         </w:rPr>
+        <w:lastRenderedPageBreak/>
         <w:t xml:space="preserve">Family History </w:t>
       </w:r>
       <w:r>
@@ -17922,6 +17881,7 @@
           <w:sz w:val="24"/>
           <w:szCs w:val="24"/>
         </w:rPr>
+        <w:lastRenderedPageBreak/>
         <w:t>Exercise Level on</w:t>
       </w:r>
       <w:r>
@@ -19213,6 +19173,7 @@
           <w:sz w:val="24"/>
           <w:szCs w:val="24"/>
         </w:rPr>
+        <w:lastRenderedPageBreak/>
         <w:t>Smoking on Hypertension</w:t>
       </w:r>
       <w:r>
@@ -20246,18 +20207,6 @@
         </w:rPr>
         <w:t xml:space="preserve"> = 1, p &lt; .001). These findings align with existing evidence that smoking contributes to vascular damage, increased arterial stiffness, and dysregulation of blood pressure. Overall, the results underscore smoking as a significant behavioural risk factor for hypertension and highlight the importance of smoking cessation strategies in hypertension prevention and control.</w:t>
       </w:r>
-    </w:p>
-    <w:p>
-      <w:pPr>
-        <w:spacing w:line="360" w:lineRule="auto"/>
-        <w:jc w:val="both"/>
-        <w:rPr>
-          <w:rFonts w:ascii="Times New Roman" w:eastAsia="Times New Roman" w:hAnsi="Times New Roman" w:cs="Times New Roman"/>
-          <w:bCs/>
-          <w:sz w:val="24"/>
-          <w:szCs w:val="24"/>
-        </w:rPr>
-      </w:pPr>
     </w:p>
     <w:p>
       <w:pPr>
@@ -20463,6 +20412,7 @@
                 <w:sz w:val="18"/>
                 <w:szCs w:val="18"/>
               </w:rPr>
+              <w:lastRenderedPageBreak/>
               <w:t>Factor loadings</w:t>
             </w:r>
             <w:r>
@@ -23874,6 +23824,7 @@
           <w:sz w:val="24"/>
           <w:szCs w:val="24"/>
         </w:rPr>
+        <w:lastRenderedPageBreak/>
         <w:t>This study investigates factors associated with hypertension in a dataset of 1985 adults, including numerical variables (Age, BMI, Salt Intake, Stress Score, Sleep Duration) and categorical variables (Smoking Status, Exercise Level, Family History, BP History, Medication, Has Hypertension). Descriptive statistics highlighted differences between hypertensive and non-hypertensive participants, while t-tests and chi-square tests confirmed significant associations for most variables, including age, BMI, stress, sleep, smoking, family history, and BP history. Exercise level and medication type showed no significant relationship. Confirmatory Factor Analysis grouped numerical variables into physiological (BMI, salt intake, exercise) and psychosocial (stress, sleep) factors, with BMI and stress score contributing most strongly. Overall, key predictors of hypertension include Age, BMI, Stress Score, Smoking Status, Family History, and BP History, while variables like exercise level and medication type have negligible predictive value and may be excluded from modelling.</w:t>
       </w:r>
     </w:p>
@@ -25014,6 +24965,7 @@
           <w:rFonts w:ascii="Times New Roman" w:eastAsia="Times New Roman" w:hAnsi="Times New Roman" w:cs="Times New Roman"/>
           <w:b/>
           <w:bCs/>
+          <w:noProof/>
           <w:sz w:val="24"/>
           <w:szCs w:val="24"/>
         </w:rPr>
@@ -25168,7 +25120,6 @@
           <w:sz w:val="24"/>
           <w:szCs w:val="24"/>
         </w:rPr>
-        <w:lastRenderedPageBreak/>
         <w:t>The tuned Random Forest model demonstrates strong and well-balanced performance in predicting hypertension status. Using the optimal hyper parameters (100 trees, square-</w:t>
       </w:r>
       <w:proofErr w:type="spellStart"/>
@@ -25189,7 +25140,17 @@
           <w:sz w:val="24"/>
           <w:szCs w:val="24"/>
         </w:rPr>
-        <w:t xml:space="preserve"> feature sampling, and no depth restriction), the model achieved an accuracy of approximately 84.9%, indicating that it correctly classified the majority of individuals in the test dataset. The confusion matrix shows that the model identified 166 non-hypertensive and 171 hypertensive individuals correctly, with relatively few misclassifications, suggesting good overall discrimination between the two classes.</w:t>
+        <w:t xml:space="preserve"> </w:t>
+      </w:r>
+      <w:r>
+        <w:rPr>
+          <w:rFonts w:ascii="Times New Roman" w:eastAsia="Times New Roman" w:hAnsi="Times New Roman" w:cs="Times New Roman"/>
+          <w:bCs/>
+          <w:sz w:val="24"/>
+          <w:szCs w:val="24"/>
+        </w:rPr>
+        <w:lastRenderedPageBreak/>
+        <w:t>feature sampling, and no depth restriction), the model achieved an accuracy of approximately 84.9%, indicating that it correctly classified the majority of individuals in the test dataset. The confusion matrix shows that the model identified 166 non-hypertensive and 171 hypertensive individuals correctly, with relatively few misclassifications, suggesting good overall discrimination between the two classes.</w:t>
       </w:r>
     </w:p>
     <w:p>
@@ -25442,7 +25403,6 @@
           <w:sz w:val="24"/>
           <w:szCs w:val="24"/>
         </w:rPr>
-        <w:lastRenderedPageBreak/>
         <w:t>Optimized GBM</w:t>
       </w:r>
     </w:p>
@@ -25504,6 +25464,7 @@
                 <w:bCs/>
                 <w:color w:val="000000"/>
               </w:rPr>
+              <w:lastRenderedPageBreak/>
               <w:t>Class</w:t>
             </w:r>
           </w:p>
@@ -26527,6 +26488,7 @@
           <w:rFonts w:ascii="Times New Roman" w:eastAsia="Times New Roman" w:hAnsi="Times New Roman" w:cs="Times New Roman"/>
           <w:b/>
           <w:bCs/>
+          <w:noProof/>
           <w:sz w:val="24"/>
           <w:szCs w:val="24"/>
         </w:rPr>
@@ -26681,7 +26643,6 @@
           <w:sz w:val="24"/>
           <w:szCs w:val="24"/>
         </w:rPr>
-        <w:lastRenderedPageBreak/>
         <w:t>The Gradient Boosting Model (GBM) demonstrates strong and well-balanced performance in predicting hypertension status after hyper</w:t>
       </w:r>
       <w:r>
@@ -26700,7 +26661,17 @@
           <w:sz w:val="24"/>
           <w:szCs w:val="24"/>
         </w:rPr>
-        <w:t>parameter tuning. Using a relatively conservative learning rate (0.01), shallow trees (maximum depth of 2), and subsampling (0.8), the model prioritizes generalization and reduces overfitting while steadily improving predictive accuracy. The overall accuracy of 84.1% indicates that the model correctly classifies a substantial majority of individuals in the test set.</w:t>
+        <w:t xml:space="preserve">parameter tuning. Using a relatively conservative learning rate (0.01), shallow trees (maximum depth of 2), and subsampling (0.8), the model </w:t>
+      </w:r>
+      <w:r>
+        <w:rPr>
+          <w:rFonts w:ascii="Times New Roman" w:eastAsia="Times New Roman" w:hAnsi="Times New Roman" w:cs="Times New Roman"/>
+          <w:bCs/>
+          <w:sz w:val="24"/>
+          <w:szCs w:val="24"/>
+        </w:rPr>
+        <w:lastRenderedPageBreak/>
+        <w:t>prioritizes generalization and reduces overfitting while steadily improving predictive accuracy. The overall accuracy of 84.1% indicates that the model correctly classifies a substantial majority of individuals in the test set.</w:t>
       </w:r>
     </w:p>
     <w:p>
@@ -26913,7 +26884,6 @@
           <w:sz w:val="24"/>
           <w:szCs w:val="24"/>
         </w:rPr>
-        <w:lastRenderedPageBreak/>
         <w:t>Conclusion</w:t>
       </w:r>
     </w:p>
@@ -26935,7 +26905,7 @@
           <w:sz w:val="24"/>
           <w:szCs w:val="24"/>
         </w:rPr>
-        <w:t xml:space="preserve">This report presents a thorough, data-driven analysis of factors influencing hypertension and the development of an effective predictive model. Inferential analyses highlighted age, BMI, stress, smoking status, family history, and prior blood pressure as significant contributors to hypertension, confirming established clinical patterns. Conversely, exercise level and medication type exhibited no meaningful association in this dataset and were therefore excluded from predictive </w:t>
+        <w:t xml:space="preserve">This report presents a thorough, data-driven analysis of factors influencing hypertension and the development of an effective predictive model. Inferential analyses highlighted age, BMI, </w:t>
       </w:r>
       <w:r>
         <w:rPr>
@@ -26944,7 +26914,74 @@
           <w:sz w:val="24"/>
           <w:szCs w:val="24"/>
         </w:rPr>
-        <w:t>modelling</w:t>
+        <w:lastRenderedPageBreak/>
+        <w:t>stress, smoking status, family history, and prior blood pressure as significant contributors to hypertension, confirming established clinical patterns. Conversely, exercise level and medication type exhibited no meaningful association in this dataset and were therefore excluded from predictive modelling.</w:t>
+      </w:r>
+    </w:p>
+    <w:p>
+      <w:pPr>
+        <w:spacing w:line="360" w:lineRule="auto"/>
+        <w:jc w:val="both"/>
+        <w:rPr>
+          <w:rFonts w:ascii="Times New Roman" w:eastAsia="Times New Roman" w:hAnsi="Times New Roman" w:cs="Times New Roman"/>
+          <w:bCs/>
+          <w:sz w:val="24"/>
+          <w:szCs w:val="24"/>
+        </w:rPr>
+      </w:pPr>
+    </w:p>
+    <w:p>
+      <w:pPr>
+        <w:spacing w:line="360" w:lineRule="auto"/>
+        <w:jc w:val="both"/>
+        <w:rPr>
+          <w:rFonts w:ascii="Times New Roman" w:eastAsia="Times New Roman" w:hAnsi="Times New Roman" w:cs="Times New Roman"/>
+          <w:bCs/>
+          <w:sz w:val="24"/>
+          <w:szCs w:val="24"/>
+        </w:rPr>
+      </w:pPr>
+      <w:r>
+        <w:rPr>
+          <w:rFonts w:ascii="Times New Roman" w:eastAsia="Times New Roman" w:hAnsi="Times New Roman" w:cs="Times New Roman"/>
+          <w:bCs/>
+          <w:sz w:val="24"/>
+          <w:szCs w:val="24"/>
+        </w:rPr>
+        <w:t>Leveraging these insights, machine learning approaches were employed to construct robust predictive models. The Random Forest classifier, after hyper parameter optimization, demonstrated the best performance, achieving 84.9% accuracy with well-balanced precision and recall across hypertensive and non-hypertensive cases. This underscores the advantage of integrating inferential statistics with advanced predictive analytics to identify key risk factors while capturing complex nonlinear interactions.</w:t>
+      </w:r>
+    </w:p>
+    <w:p>
+      <w:pPr>
+        <w:spacing w:line="360" w:lineRule="auto"/>
+        <w:jc w:val="both"/>
+        <w:rPr>
+          <w:rFonts w:ascii="Times New Roman" w:eastAsia="Times New Roman" w:hAnsi="Times New Roman" w:cs="Times New Roman"/>
+          <w:bCs/>
+          <w:sz w:val="24"/>
+          <w:szCs w:val="24"/>
+        </w:rPr>
+      </w:pPr>
+    </w:p>
+    <w:p>
+      <w:pPr>
+        <w:spacing w:line="360" w:lineRule="auto"/>
+        <w:jc w:val="both"/>
+        <w:rPr>
+          <w:rFonts w:ascii="Times New Roman" w:eastAsia="Times New Roman" w:hAnsi="Times New Roman" w:cs="Times New Roman"/>
+          <w:bCs/>
+          <w:sz w:val="24"/>
+          <w:szCs w:val="24"/>
+        </w:rPr>
+      </w:pPr>
+      <w:r>
+        <w:rPr>
+          <w:rFonts w:ascii="Times New Roman" w:eastAsia="Times New Roman" w:hAnsi="Times New Roman" w:cs="Times New Roman"/>
+          <w:bCs/>
+          <w:sz w:val="24"/>
+          <w:szCs w:val="24"/>
+        </w:rPr>
+        <w:t>Overall, the study showcases how a</w:t>
       </w:r>
       <w:r>
         <w:rPr>
@@ -26953,40 +26990,7 @@
           <w:sz w:val="24"/>
           <w:szCs w:val="24"/>
         </w:rPr>
-        <w:t>.</w:t>
-      </w:r>
-    </w:p>
-    <w:p>
-      <w:pPr>
-        <w:spacing w:line="360" w:lineRule="auto"/>
-        <w:jc w:val="both"/>
-        <w:rPr>
-          <w:rFonts w:ascii="Times New Roman" w:eastAsia="Times New Roman" w:hAnsi="Times New Roman" w:cs="Times New Roman"/>
-          <w:bCs/>
-          <w:sz w:val="24"/>
-          <w:szCs w:val="24"/>
-        </w:rPr>
-      </w:pPr>
-    </w:p>
-    <w:p>
-      <w:pPr>
-        <w:spacing w:line="360" w:lineRule="auto"/>
-        <w:jc w:val="both"/>
-        <w:rPr>
-          <w:rFonts w:ascii="Times New Roman" w:eastAsia="Times New Roman" w:hAnsi="Times New Roman" w:cs="Times New Roman"/>
-          <w:bCs/>
-          <w:sz w:val="24"/>
-          <w:szCs w:val="24"/>
-        </w:rPr>
-      </w:pPr>
-      <w:r>
-        <w:rPr>
-          <w:rFonts w:ascii="Times New Roman" w:eastAsia="Times New Roman" w:hAnsi="Times New Roman" w:cs="Times New Roman"/>
-          <w:bCs/>
-          <w:sz w:val="24"/>
-          <w:szCs w:val="24"/>
-        </w:rPr>
-        <w:t xml:space="preserve">Leveraging these insights, machine learning approaches were employed to construct robust predictive models. The Random Forest classifier, after </w:t>
+        <w:t xml:space="preserve"> structured analytical workflow </w:t>
       </w:r>
       <w:r>
         <w:rPr>
@@ -26995,49 +26999,7 @@
           <w:sz w:val="24"/>
           <w:szCs w:val="24"/>
         </w:rPr>
-        <w:t>hyper parameter</w:t>
-      </w:r>
-      <w:r>
-        <w:rPr>
-          <w:rFonts w:ascii="Times New Roman" w:eastAsia="Times New Roman" w:hAnsi="Times New Roman" w:cs="Times New Roman"/>
-          <w:bCs/>
-          <w:sz w:val="24"/>
-          <w:szCs w:val="24"/>
-        </w:rPr>
-        <w:t xml:space="preserve"> optimization, demonstrated the best performance, achieving 84.9% accuracy with well-balanced precision and recall across hypertensive and non-hypertensive cases. This underscores the advantage of integrating inferential statistics with advanced predictive analytics to identify key risk factors while capturing complex nonlinear interactions.</w:t>
-      </w:r>
-    </w:p>
-    <w:p>
-      <w:pPr>
-        <w:spacing w:line="360" w:lineRule="auto"/>
-        <w:jc w:val="both"/>
-        <w:rPr>
-          <w:rFonts w:ascii="Times New Roman" w:eastAsia="Times New Roman" w:hAnsi="Times New Roman" w:cs="Times New Roman"/>
-          <w:bCs/>
-          <w:sz w:val="24"/>
-          <w:szCs w:val="24"/>
-        </w:rPr>
-      </w:pPr>
-    </w:p>
-    <w:p>
-      <w:pPr>
-        <w:spacing w:line="360" w:lineRule="auto"/>
-        <w:jc w:val="both"/>
-        <w:rPr>
-          <w:rFonts w:ascii="Times New Roman" w:eastAsia="Times New Roman" w:hAnsi="Times New Roman" w:cs="Times New Roman"/>
-          <w:bCs/>
-          <w:sz w:val="24"/>
-          <w:szCs w:val="24"/>
-        </w:rPr>
-      </w:pPr>
-      <w:r>
-        <w:rPr>
-          <w:rFonts w:ascii="Times New Roman" w:eastAsia="Times New Roman" w:hAnsi="Times New Roman" w:cs="Times New Roman"/>
-          <w:bCs/>
-          <w:sz w:val="24"/>
-          <w:szCs w:val="24"/>
-        </w:rPr>
-        <w:t>Overall, the study showcases how a structured analytical workflow—from exploratory data</w:t>
+        <w:t>from exploratory data</w:t>
       </w:r>
       <w:r>
         <w:rPr>
@@ -27141,8 +27103,66 @@
           <w:szCs w:val="24"/>
         </w:rPr>
       </w:pPr>
-      <w:bookmarkStart w:id="1" w:name="_GoBack"/>
-      <w:bookmarkEnd w:id="1"/>
+    </w:p>
+    <w:p>
+      <w:pPr>
+        <w:spacing w:line="360" w:lineRule="auto"/>
+        <w:rPr>
+          <w:rFonts w:ascii="Times New Roman" w:eastAsia="Times New Roman" w:hAnsi="Times New Roman" w:cs="Times New Roman"/>
+          <w:b/>
+          <w:bCs/>
+          <w:sz w:val="24"/>
+          <w:szCs w:val="24"/>
+        </w:rPr>
+      </w:pPr>
+    </w:p>
+    <w:p>
+      <w:pPr>
+        <w:spacing w:line="360" w:lineRule="auto"/>
+        <w:rPr>
+          <w:rFonts w:ascii="Times New Roman" w:eastAsia="Times New Roman" w:hAnsi="Times New Roman" w:cs="Times New Roman"/>
+          <w:b/>
+          <w:bCs/>
+          <w:sz w:val="24"/>
+          <w:szCs w:val="24"/>
+        </w:rPr>
+      </w:pPr>
+    </w:p>
+    <w:p>
+      <w:pPr>
+        <w:spacing w:line="360" w:lineRule="auto"/>
+        <w:rPr>
+          <w:rFonts w:ascii="Times New Roman" w:eastAsia="Times New Roman" w:hAnsi="Times New Roman" w:cs="Times New Roman"/>
+          <w:b/>
+          <w:bCs/>
+          <w:sz w:val="24"/>
+          <w:szCs w:val="24"/>
+        </w:rPr>
+      </w:pPr>
+    </w:p>
+    <w:p>
+      <w:pPr>
+        <w:spacing w:line="360" w:lineRule="auto"/>
+        <w:rPr>
+          <w:rFonts w:ascii="Times New Roman" w:eastAsia="Times New Roman" w:hAnsi="Times New Roman" w:cs="Times New Roman"/>
+          <w:b/>
+          <w:bCs/>
+          <w:sz w:val="24"/>
+          <w:szCs w:val="24"/>
+        </w:rPr>
+      </w:pPr>
+    </w:p>
+    <w:p>
+      <w:pPr>
+        <w:spacing w:line="360" w:lineRule="auto"/>
+        <w:rPr>
+          <w:rFonts w:ascii="Times New Roman" w:eastAsia="Times New Roman" w:hAnsi="Times New Roman" w:cs="Times New Roman"/>
+          <w:b/>
+          <w:bCs/>
+          <w:sz w:val="24"/>
+          <w:szCs w:val="24"/>
+        </w:rPr>
+      </w:pPr>
     </w:p>
     <w:p>
       <w:pPr>
@@ -27205,18 +27225,7 @@
     <w:p>
       <w:pPr>
         <w:spacing w:line="360" w:lineRule="auto"/>
-        <w:rPr>
-          <w:rFonts w:ascii="Times New Roman" w:eastAsia="Times New Roman" w:hAnsi="Times New Roman" w:cs="Times New Roman"/>
-          <w:b/>
-          <w:bCs/>
-          <w:sz w:val="24"/>
-          <w:szCs w:val="24"/>
-        </w:rPr>
-      </w:pPr>
-    </w:p>
-    <w:p>
-      <w:pPr>
-        <w:spacing w:line="360" w:lineRule="auto"/>
+        <w:ind w:left="720" w:hanging="720"/>
         <w:jc w:val="both"/>
         <w:rPr>
           <w:rFonts w:ascii="Times New Roman" w:eastAsia="Times New Roman" w:hAnsi="Times New Roman" w:cs="Times New Roman"/>
@@ -27225,6 +27234,120 @@
           <w:szCs w:val="24"/>
         </w:rPr>
       </w:pPr>
+      <w:proofErr w:type="spellStart"/>
+      <w:r>
+        <w:rPr>
+          <w:rFonts w:ascii="Times New Roman" w:eastAsia="Times New Roman" w:hAnsi="Times New Roman" w:cs="Times New Roman"/>
+          <w:bCs/>
+          <w:sz w:val="24"/>
+          <w:szCs w:val="24"/>
+        </w:rPr>
+        <w:lastRenderedPageBreak/>
+        <w:t>Burnier</w:t>
+      </w:r>
+      <w:proofErr w:type="spellEnd"/>
+      <w:r>
+        <w:rPr>
+          <w:rFonts w:ascii="Times New Roman" w:eastAsia="Times New Roman" w:hAnsi="Times New Roman" w:cs="Times New Roman"/>
+          <w:bCs/>
+          <w:sz w:val="24"/>
+          <w:szCs w:val="24"/>
+        </w:rPr>
+        <w:t xml:space="preserve">, M., &amp; </w:t>
+      </w:r>
+      <w:proofErr w:type="spellStart"/>
+      <w:r>
+        <w:rPr>
+          <w:rFonts w:ascii="Times New Roman" w:eastAsia="Times New Roman" w:hAnsi="Times New Roman" w:cs="Times New Roman"/>
+          <w:bCs/>
+          <w:sz w:val="24"/>
+          <w:szCs w:val="24"/>
+        </w:rPr>
+        <w:t>Wuerzner</w:t>
+      </w:r>
+      <w:proofErr w:type="spellEnd"/>
+      <w:r>
+        <w:rPr>
+          <w:rFonts w:ascii="Times New Roman" w:eastAsia="Times New Roman" w:hAnsi="Times New Roman" w:cs="Times New Roman"/>
+          <w:bCs/>
+          <w:sz w:val="24"/>
+          <w:szCs w:val="24"/>
+        </w:rPr>
+        <w:t xml:space="preserve">, G. (2015). </w:t>
+      </w:r>
+      <w:r>
+        <w:rPr>
+          <w:rFonts w:ascii="Times New Roman" w:eastAsia="Times New Roman" w:hAnsi="Times New Roman" w:cs="Times New Roman"/>
+          <w:bCs/>
+          <w:i/>
+          <w:iCs/>
+          <w:sz w:val="24"/>
+          <w:szCs w:val="24"/>
+        </w:rPr>
+        <w:t>Pathophysiology of Hypertension</w:t>
+      </w:r>
+      <w:r>
+        <w:rPr>
+          <w:rFonts w:ascii="Times New Roman" w:eastAsia="Times New Roman" w:hAnsi="Times New Roman" w:cs="Times New Roman"/>
+          <w:bCs/>
+          <w:sz w:val="24"/>
+          <w:szCs w:val="24"/>
+        </w:rPr>
+        <w:t xml:space="preserve"> (pp. 655–683). </w:t>
+      </w:r>
+      <w:proofErr w:type="spellStart"/>
+      <w:r>
+        <w:rPr>
+          <w:rFonts w:ascii="Times New Roman" w:eastAsia="Times New Roman" w:hAnsi="Times New Roman" w:cs="Times New Roman"/>
+          <w:bCs/>
+          <w:sz w:val="24"/>
+          <w:szCs w:val="24"/>
+        </w:rPr>
+        <w:t>Adis</w:t>
+      </w:r>
+      <w:proofErr w:type="spellEnd"/>
+      <w:r>
+        <w:rPr>
+          <w:rFonts w:ascii="Times New Roman" w:eastAsia="Times New Roman" w:hAnsi="Times New Roman" w:cs="Times New Roman"/>
+          <w:bCs/>
+          <w:sz w:val="24"/>
+          <w:szCs w:val="24"/>
+        </w:rPr>
+        <w:t>, Cham. https://doi.org/10.1007/978-3-319-15961-4_31</w:t>
+      </w:r>
+    </w:p>
+    <w:p>
+      <w:pPr>
+        <w:spacing w:line="360" w:lineRule="auto"/>
+        <w:ind w:left="720" w:hanging="720"/>
+        <w:jc w:val="both"/>
+        <w:rPr>
+          <w:rFonts w:ascii="Times New Roman" w:eastAsia="Times New Roman" w:hAnsi="Times New Roman" w:cs="Times New Roman"/>
+          <w:bCs/>
+          <w:sz w:val="24"/>
+          <w:szCs w:val="24"/>
+        </w:rPr>
+      </w:pPr>
+      <w:proofErr w:type="spellStart"/>
+      <w:r>
+        <w:rPr>
+          <w:rFonts w:ascii="Times New Roman" w:eastAsia="Times New Roman" w:hAnsi="Times New Roman" w:cs="Times New Roman"/>
+          <w:bCs/>
+          <w:sz w:val="24"/>
+          <w:szCs w:val="24"/>
+        </w:rPr>
+        <w:t>Dagher</w:t>
+      </w:r>
+      <w:proofErr w:type="spellEnd"/>
+      <w:r>
+        <w:rPr>
+          <w:rFonts w:ascii="Times New Roman" w:eastAsia="Times New Roman" w:hAnsi="Times New Roman" w:cs="Times New Roman"/>
+          <w:bCs/>
+          <w:sz w:val="24"/>
+          <w:szCs w:val="24"/>
+        </w:rPr>
+        <w:t xml:space="preserve">, T. H., &amp; Beck, L. (2024). </w:t>
+      </w:r>
       <w:r>
         <w:rPr>
           <w:rFonts w:ascii="Times New Roman" w:eastAsia="Times New Roman" w:hAnsi="Times New Roman" w:cs="Times New Roman"/>
@@ -27243,24 +27366,46 @@
           <w:sz w:val="24"/>
           <w:szCs w:val="24"/>
         </w:rPr>
+        <w:t xml:space="preserve"> (pp. 260–261). Oxford University Press. https://doi.org/10.1093/med/9780197584569.003.0104</w:t>
+      </w:r>
+    </w:p>
+    <w:p>
+      <w:pPr>
+        <w:spacing w:line="360" w:lineRule="auto"/>
+        <w:ind w:left="720" w:hanging="720"/>
+        <w:jc w:val="both"/>
+        <w:rPr>
+          <w:rFonts w:ascii="Times New Roman" w:eastAsia="Times New Roman" w:hAnsi="Times New Roman" w:cs="Times New Roman"/>
+          <w:bCs/>
+          <w:sz w:val="24"/>
+          <w:szCs w:val="24"/>
+        </w:rPr>
+      </w:pPr>
+      <w:r>
+        <w:rPr>
+          <w:rFonts w:ascii="Times New Roman" w:eastAsia="Times New Roman" w:hAnsi="Times New Roman" w:cs="Times New Roman"/>
+          <w:bCs/>
+          <w:i/>
+          <w:iCs/>
+          <w:sz w:val="24"/>
+          <w:szCs w:val="24"/>
+        </w:rPr>
+        <w:t>Hypertension</w:t>
+      </w:r>
+      <w:r>
+        <w:rPr>
+          <w:rFonts w:ascii="Times New Roman" w:eastAsia="Times New Roman" w:hAnsi="Times New Roman" w:cs="Times New Roman"/>
+          <w:bCs/>
+          <w:sz w:val="24"/>
+          <w:szCs w:val="24"/>
+        </w:rPr>
         <w:t xml:space="preserve"> (pp. 774-C305.S12). (2023). Oxford University Press eBooks. https://doi.org/10.1093/med/9780197584521.003.0304</w:t>
       </w:r>
     </w:p>
     <w:p>
       <w:pPr>
         <w:spacing w:line="360" w:lineRule="auto"/>
-        <w:jc w:val="both"/>
-        <w:rPr>
-          <w:rFonts w:ascii="Times New Roman" w:eastAsia="Times New Roman" w:hAnsi="Times New Roman" w:cs="Times New Roman"/>
-          <w:bCs/>
-          <w:sz w:val="24"/>
-          <w:szCs w:val="24"/>
-        </w:rPr>
-      </w:pPr>
-    </w:p>
-    <w:p>
-      <w:pPr>
-        <w:spacing w:line="360" w:lineRule="auto"/>
+        <w:ind w:left="720" w:hanging="720"/>
         <w:jc w:val="both"/>
         <w:rPr>
           <w:rFonts w:ascii="Times New Roman" w:eastAsia="Times New Roman" w:hAnsi="Times New Roman" w:cs="Times New Roman"/>
@@ -27342,186 +27487,7 @@
     <w:p>
       <w:pPr>
         <w:spacing w:line="360" w:lineRule="auto"/>
-        <w:jc w:val="both"/>
-        <w:rPr>
-          <w:rFonts w:ascii="Times New Roman" w:eastAsia="Times New Roman" w:hAnsi="Times New Roman" w:cs="Times New Roman"/>
-          <w:bCs/>
-          <w:sz w:val="24"/>
-          <w:szCs w:val="24"/>
-        </w:rPr>
-      </w:pPr>
-    </w:p>
-    <w:p>
-      <w:pPr>
-        <w:spacing w:line="360" w:lineRule="auto"/>
-        <w:jc w:val="both"/>
-        <w:rPr>
-          <w:rFonts w:ascii="Times New Roman" w:eastAsia="Times New Roman" w:hAnsi="Times New Roman" w:cs="Times New Roman"/>
-          <w:bCs/>
-          <w:sz w:val="24"/>
-          <w:szCs w:val="24"/>
-        </w:rPr>
-      </w:pPr>
-      <w:proofErr w:type="spellStart"/>
-      <w:r>
-        <w:rPr>
-          <w:rFonts w:ascii="Times New Roman" w:eastAsia="Times New Roman" w:hAnsi="Times New Roman" w:cs="Times New Roman"/>
-          <w:bCs/>
-          <w:sz w:val="24"/>
-          <w:szCs w:val="24"/>
-        </w:rPr>
-        <w:t>Dagher</w:t>
-      </w:r>
-      <w:proofErr w:type="spellEnd"/>
-      <w:r>
-        <w:rPr>
-          <w:rFonts w:ascii="Times New Roman" w:eastAsia="Times New Roman" w:hAnsi="Times New Roman" w:cs="Times New Roman"/>
-          <w:bCs/>
-          <w:sz w:val="24"/>
-          <w:szCs w:val="24"/>
-        </w:rPr>
-        <w:t xml:space="preserve">, T. H., &amp; Beck, L. (2024). </w:t>
-      </w:r>
-      <w:r>
-        <w:rPr>
-          <w:rFonts w:ascii="Times New Roman" w:eastAsia="Times New Roman" w:hAnsi="Times New Roman" w:cs="Times New Roman"/>
-          <w:bCs/>
-          <w:i/>
-          <w:iCs/>
-          <w:sz w:val="24"/>
-          <w:szCs w:val="24"/>
-        </w:rPr>
-        <w:t>Hypertension</w:t>
-      </w:r>
-      <w:r>
-        <w:rPr>
-          <w:rFonts w:ascii="Times New Roman" w:eastAsia="Times New Roman" w:hAnsi="Times New Roman" w:cs="Times New Roman"/>
-          <w:bCs/>
-          <w:sz w:val="24"/>
-          <w:szCs w:val="24"/>
-        </w:rPr>
-        <w:t xml:space="preserve"> (pp. 260–261). Oxford University Press. https://doi.org/10.1093/med/9780197584569.003.0104</w:t>
-      </w:r>
-    </w:p>
-    <w:p>
-      <w:pPr>
-        <w:spacing w:line="360" w:lineRule="auto"/>
-        <w:jc w:val="both"/>
-        <w:rPr>
-          <w:rFonts w:ascii="Times New Roman" w:eastAsia="Times New Roman" w:hAnsi="Times New Roman" w:cs="Times New Roman"/>
-          <w:bCs/>
-          <w:sz w:val="24"/>
-          <w:szCs w:val="24"/>
-        </w:rPr>
-      </w:pPr>
-    </w:p>
-    <w:p>
-      <w:pPr>
-        <w:spacing w:line="360" w:lineRule="auto"/>
-        <w:jc w:val="both"/>
-        <w:rPr>
-          <w:rFonts w:ascii="Times New Roman" w:eastAsia="Times New Roman" w:hAnsi="Times New Roman" w:cs="Times New Roman"/>
-          <w:bCs/>
-          <w:sz w:val="24"/>
-          <w:szCs w:val="24"/>
-        </w:rPr>
-      </w:pPr>
-      <w:proofErr w:type="spellStart"/>
-      <w:r>
-        <w:rPr>
-          <w:rFonts w:ascii="Times New Roman" w:eastAsia="Times New Roman" w:hAnsi="Times New Roman" w:cs="Times New Roman"/>
-          <w:bCs/>
-          <w:sz w:val="24"/>
-          <w:szCs w:val="24"/>
-        </w:rPr>
-        <w:t>Burnier</w:t>
-      </w:r>
-      <w:proofErr w:type="spellEnd"/>
-      <w:r>
-        <w:rPr>
-          <w:rFonts w:ascii="Times New Roman" w:eastAsia="Times New Roman" w:hAnsi="Times New Roman" w:cs="Times New Roman"/>
-          <w:bCs/>
-          <w:sz w:val="24"/>
-          <w:szCs w:val="24"/>
-        </w:rPr>
-        <w:t xml:space="preserve">, M., &amp; </w:t>
-      </w:r>
-      <w:proofErr w:type="spellStart"/>
-      <w:r>
-        <w:rPr>
-          <w:rFonts w:ascii="Times New Roman" w:eastAsia="Times New Roman" w:hAnsi="Times New Roman" w:cs="Times New Roman"/>
-          <w:bCs/>
-          <w:sz w:val="24"/>
-          <w:szCs w:val="24"/>
-        </w:rPr>
-        <w:t>Wuerzner</w:t>
-      </w:r>
-      <w:proofErr w:type="spellEnd"/>
-      <w:r>
-        <w:rPr>
-          <w:rFonts w:ascii="Times New Roman" w:eastAsia="Times New Roman" w:hAnsi="Times New Roman" w:cs="Times New Roman"/>
-          <w:bCs/>
-          <w:sz w:val="24"/>
-          <w:szCs w:val="24"/>
-        </w:rPr>
-        <w:t xml:space="preserve">, G. (2015). </w:t>
-      </w:r>
-      <w:r>
-        <w:rPr>
-          <w:rFonts w:ascii="Times New Roman" w:eastAsia="Times New Roman" w:hAnsi="Times New Roman" w:cs="Times New Roman"/>
-          <w:bCs/>
-          <w:i/>
-          <w:iCs/>
-          <w:sz w:val="24"/>
-          <w:szCs w:val="24"/>
-        </w:rPr>
-        <w:t>Pathophysiology of Hypertension</w:t>
-      </w:r>
-      <w:r>
-        <w:rPr>
-          <w:rFonts w:ascii="Times New Roman" w:eastAsia="Times New Roman" w:hAnsi="Times New Roman" w:cs="Times New Roman"/>
-          <w:bCs/>
-          <w:sz w:val="24"/>
-          <w:szCs w:val="24"/>
-        </w:rPr>
-        <w:t xml:space="preserve"> (pp. 655–683). </w:t>
-      </w:r>
-      <w:proofErr w:type="spellStart"/>
-      <w:r>
-        <w:rPr>
-          <w:rFonts w:ascii="Times New Roman" w:eastAsia="Times New Roman" w:hAnsi="Times New Roman" w:cs="Times New Roman"/>
-          <w:bCs/>
-          <w:sz w:val="24"/>
-          <w:szCs w:val="24"/>
-        </w:rPr>
-        <w:t>Adis</w:t>
-      </w:r>
-      <w:proofErr w:type="spellEnd"/>
-      <w:r>
-        <w:rPr>
-          <w:rFonts w:ascii="Times New Roman" w:eastAsia="Times New Roman" w:hAnsi="Times New Roman" w:cs="Times New Roman"/>
-          <w:bCs/>
-          <w:sz w:val="24"/>
-          <w:szCs w:val="24"/>
-        </w:rPr>
-        <w:t>, Cham. https://doi.org/10.1007/978-3-319-15961-4_31</w:t>
-      </w:r>
-    </w:p>
-    <w:p>
-      <w:pPr>
-        <w:spacing w:line="360" w:lineRule="auto"/>
-        <w:jc w:val="both"/>
-        <w:rPr>
-          <w:rFonts w:ascii="Times New Roman" w:eastAsia="Times New Roman" w:hAnsi="Times New Roman" w:cs="Times New Roman"/>
-          <w:bCs/>
-          <w:sz w:val="24"/>
-          <w:szCs w:val="24"/>
-        </w:rPr>
-      </w:pPr>
-    </w:p>
-    <w:p>
-      <w:pPr>
-        <w:spacing w:line="360" w:lineRule="auto"/>
+        <w:ind w:left="720" w:hanging="720"/>
         <w:jc w:val="both"/>
         <w:rPr>
           <w:rFonts w:ascii="Times New Roman" w:eastAsia="Times New Roman" w:hAnsi="Times New Roman" w:cs="Times New Roman"/>
@@ -27574,18 +27540,7 @@
     <w:p>
       <w:pPr>
         <w:spacing w:line="360" w:lineRule="auto"/>
-        <w:jc w:val="both"/>
-        <w:rPr>
-          <w:rFonts w:ascii="Times New Roman" w:eastAsia="Times New Roman" w:hAnsi="Times New Roman" w:cs="Times New Roman"/>
-          <w:bCs/>
-          <w:sz w:val="24"/>
-          <w:szCs w:val="24"/>
-        </w:rPr>
-      </w:pPr>
-    </w:p>
-    <w:p>
-      <w:pPr>
-        <w:spacing w:line="360" w:lineRule="auto"/>
+        <w:ind w:left="720" w:hanging="720"/>
         <w:jc w:val="both"/>
         <w:rPr>
           <w:rFonts w:ascii="Times New Roman" w:eastAsia="Times New Roman" w:hAnsi="Times New Roman" w:cs="Times New Roman"/>
@@ -27647,18 +27602,7 @@
     <w:p>
       <w:pPr>
         <w:spacing w:line="360" w:lineRule="auto"/>
-        <w:jc w:val="both"/>
-        <w:rPr>
-          <w:rFonts w:ascii="Times New Roman" w:eastAsia="Times New Roman" w:hAnsi="Times New Roman" w:cs="Times New Roman"/>
-          <w:bCs/>
-          <w:sz w:val="24"/>
-          <w:szCs w:val="24"/>
-        </w:rPr>
-      </w:pPr>
-    </w:p>
-    <w:p>
-      <w:pPr>
-        <w:spacing w:line="360" w:lineRule="auto"/>
+        <w:ind w:left="720" w:hanging="720"/>
         <w:jc w:val="both"/>
         <w:rPr>
           <w:rFonts w:ascii="Times New Roman" w:eastAsia="Times New Roman" w:hAnsi="Times New Roman" w:cs="Times New Roman"/>

</xml_diff>